<commit_message>
compsci 361 A1 Draft 1 and graphs
</commit_message>
<xml_diff>
--- a/Compsci361/Assignment 1.docx
+++ b/Compsci361/Assignment 1.docx
@@ -1,32 +1,33 @@
 
 <file path=word/document.xml><?xml version="1.0" encoding="utf-8"?>
-<w:document xmlns:wpc="http://schemas.microsoft.com/office/word/2010/wordprocessingCanvas" xmlns:cx="http://schemas.microsoft.com/office/drawing/2014/chartex" xmlns:cx1="http://schemas.microsoft.com/office/drawing/2015/9/8/chartex" xmlns:cx2="http://schemas.microsoft.com/office/drawing/2015/10/21/chartex" xmlns:cx3="http://schemas.microsoft.com/office/drawing/2016/5/9/chartex" xmlns:cx4="http://schemas.microsoft.com/office/drawing/2016/5/10/chartex" xmlns:cx5="http://schemas.microsoft.com/office/drawing/2016/5/11/chartex" xmlns:cx6="http://schemas.microsoft.com/office/drawing/2016/5/12/chartex" xmlns:cx7="http://schemas.microsoft.com/office/drawing/2016/5/13/chartex" xmlns:cx8="http://schemas.microsoft.com/office/drawing/2016/5/14/chartex" xmlns:mc="http://schemas.openxmlformats.org/markup-compatibility/2006" xmlns:aink="http://schemas.microsoft.com/office/drawing/2016/ink" xmlns:am3d="http://schemas.microsoft.com/office/drawing/2017/model3d" xmlns:o="urn:schemas-microsoft-com:office:office" xmlns:r="http://schemas.openxmlformats.org/officeDocument/2006/relationships" xmlns:m="http://schemas.openxmlformats.org/officeDocument/2006/math" xmlns:v="urn:schemas-microsoft-com:vml" xmlns:wp14="http://schemas.microsoft.com/office/word/2010/wordprocessingDrawing" xmlns:wp="http://schemas.openxmlformats.org/drawingml/2006/wordprocessingDrawing" xmlns:w10="urn:schemas-microsoft-com:office:word" xmlns:w="http://schemas.openxmlformats.org/wordprocessingml/2006/main" xmlns:w14="http://schemas.microsoft.com/office/word/2010/wordml" xmlns:w15="http://schemas.microsoft.com/office/word/2012/wordml" xmlns:w16cid="http://schemas.microsoft.com/office/word/2016/wordml/cid" xmlns:w16se="http://schemas.microsoft.com/office/word/2015/wordml/symex" xmlns:wpg="http://schemas.microsoft.com/office/word/2010/wordprocessingGroup" xmlns:wpi="http://schemas.microsoft.com/office/word/2010/wordprocessingInk" xmlns:wne="http://schemas.microsoft.com/office/word/2006/wordml" xmlns:wps="http://schemas.microsoft.com/office/word/2010/wordprocessingShape" mc:Ignorable="w14 w15 w16se w16cid wp14">
+<w:document xmlns:o="urn:schemas-microsoft-com:office:office" xmlns:r="http://schemas.openxmlformats.org/officeDocument/2006/relationships" xmlns:v="urn:schemas-microsoft-com:vml" xmlns:w="http://schemas.openxmlformats.org/wordprocessingml/2006/main" xmlns:w10="urn:schemas-microsoft-com:office:word" xmlns:wp="http://schemas.openxmlformats.org/drawingml/2006/wordprocessingDrawing" xmlns:wps="http://schemas.microsoft.com/office/word/2010/wordprocessingShape" xmlns:wpg="http://schemas.microsoft.com/office/word/2010/wordprocessingGroup" xmlns:mc="http://schemas.openxmlformats.org/markup-compatibility/2006" xmlns:wp14="http://schemas.microsoft.com/office/word/2010/wordprocessingDrawing" xmlns:w14="http://schemas.microsoft.com/office/word/2010/wordml" mc:Ignorable="w14 wp14">
   <w:body>
     <w:p>
       <w:pPr>
         <w:pStyle w:val="Title"/>
+        <w:rPr>
+          <w:sz w:val="48"/>
+          <w:szCs w:val="48"/>
+        </w:rPr>
       </w:pPr>
-      <w:proofErr w:type="spellStart"/>
-      <w:r>
-        <w:t>Compsci</w:t>
-      </w:r>
-      <w:proofErr w:type="spellEnd"/>
-      <w:r>
-        <w:t xml:space="preserve"> 361 Assignment 1</w:t>
+      <w:r>
+        <w:rPr>
+          <w:sz w:val="48"/>
+          <w:szCs w:val="48"/>
+        </w:rPr>
+        <w:t>Compsci 361 Assignment 1</w:t>
       </w:r>
     </w:p>
     <w:p>
       <w:pPr>
         <w:pStyle w:val="Subtitle"/>
+        <w:rPr/>
       </w:pPr>
       <w:r>
+        <w:rPr/>
         <w:t>Hasnain Cheena</w:t>
-      </w:r>
-      <w:r>
         <w:br/>
         <w:t>190411106</w:t>
-      </w:r>
-      <w:r>
         <w:br/>
         <w:t>hche737</w:t>
       </w:r>
@@ -34,53 +35,1390 @@
     <w:p>
       <w:pPr>
         <w:pStyle w:val="Heading2"/>
+        <w:rPr/>
       </w:pPr>
       <w:r>
+        <w:rPr/>
         <w:t>Part A</w:t>
       </w:r>
     </w:p>
     <w:p>
-      <w:bookmarkStart w:id="0" w:name="_GoBack"/>
-      <w:bookmarkEnd w:id="0"/>
+      <w:pPr>
+        <w:pStyle w:val="Normal"/>
+        <w:rPr/>
+      </w:pPr>
+      <w:r>
+        <w:rPr/>
+        <w:t xml:space="preserve">Obscured A is the real file while Obscured B is the shuffled dataset. </w:t>
+      </w:r>
+    </w:p>
+    <w:p>
+      <w:pPr>
+        <w:pStyle w:val="Heading2"/>
+        <w:rPr/>
+      </w:pPr>
+      <w:r>
+        <w:rPr/>
+        <w:t>Part B:</w:t>
+      </w:r>
+    </w:p>
+    <w:p>
+      <w:pPr>
+        <w:pStyle w:val="Normal"/>
+        <w:rPr>
+          <w:i/>
+          <w:i/>
+          <w:iCs/>
+        </w:rPr>
+      </w:pPr>
+      <w:r>
+        <w:rPr>
+          <w:i/>
+          <w:iCs/>
+        </w:rPr>
+        <w:t xml:space="preserve">Method 1: </w:t>
+      </w:r>
+      <w:r>
+        <w:rPr>
+          <w:rFonts w:eastAsia="Calibri" w:cs="" w:cstheme="minorBidi" w:eastAsiaTheme="minorHAnsi"/>
+          <w:i/>
+          <w:iCs/>
+          <w:color w:val="auto"/>
+          <w:kern w:val="0"/>
+          <w:sz w:val="22"/>
+          <w:szCs w:val="22"/>
+          <w:lang w:val="en-NZ" w:eastAsia="en-US" w:bidi="ar-SA"/>
+        </w:rPr>
+        <w:t>Examing nodes and tree structure</w:t>
+      </w:r>
+    </w:p>
+    <w:p>
+      <w:pPr>
+        <w:pStyle w:val="Normal"/>
+        <w:rPr/>
+      </w:pPr>
+      <w:r>
+        <w:rPr/>
+        <w:t xml:space="preserve">The first method used was to examine the structure of the decision tree </w:t>
+      </w:r>
+      <w:r>
+        <w:rPr/>
+        <w:t>and nodes of the decision tree produced</w:t>
+      </w:r>
+      <w:r>
+        <w:rPr/>
+        <w:t xml:space="preserve">. The decision tree created by Obscure A had a size of 1636 and had 1623 leaves. In comparision the decision tree created by Obscure B had a size of 1 and </w:t>
+      </w:r>
+      <w:r>
+        <w:rPr/>
+        <w:t xml:space="preserve">had </w:t>
+      </w:r>
+      <w:r>
+        <w:rPr/>
+        <w:t xml:space="preserve">1 leaf. Therefore, as the tree fitted to Obscure B had no </w:t>
+      </w:r>
+      <w:r>
+        <w:rPr>
+          <w:rFonts w:eastAsia="Calibri" w:cs="" w:cstheme="minorBidi" w:eastAsiaTheme="minorHAnsi"/>
+          <w:color w:val="auto"/>
+          <w:kern w:val="0"/>
+          <w:sz w:val="22"/>
+          <w:szCs w:val="22"/>
+          <w:lang w:val="en-NZ" w:eastAsia="en-US" w:bidi="ar-SA"/>
+        </w:rPr>
+        <w:t>internal</w:t>
+      </w:r>
+      <w:r>
+        <w:rPr/>
+        <w:t xml:space="preserve"> nodes </w:t>
+      </w:r>
+      <w:r>
+        <w:rPr/>
+        <w:t>meaning that</w:t>
+      </w:r>
+      <w:r>
+        <w:rPr/>
+        <w:t xml:space="preserve"> </w:t>
+      </w:r>
+      <w:r>
+        <w:rPr/>
+        <w:t>no attributes were used during the classification. Therefore,</w:t>
+      </w:r>
+      <w:r>
+        <w:rPr/>
+        <w:t xml:space="preserve"> the tree found no useful features. </w:t>
+      </w:r>
+      <w:r>
+        <w:rPr/>
+        <w:t>H</w:t>
+      </w:r>
+      <w:r>
+        <w:rPr/>
+        <w:t>ence it was concluded that Obscure B did not contain a signal and was the shuffled dataset.</w:t>
+      </w:r>
+    </w:p>
+    <w:p>
+      <w:pPr>
+        <w:pStyle w:val="Normal"/>
+        <w:rPr>
+          <w:i/>
+          <w:i/>
+          <w:iCs/>
+        </w:rPr>
+      </w:pPr>
+      <w:r>
+        <w:rPr>
+          <w:i/>
+          <w:iCs/>
+        </w:rPr>
+        <w:t xml:space="preserve">Method 2: Re-shuffle the data </w:t>
+      </w:r>
+    </w:p>
+    <w:p>
+      <w:pPr>
+        <w:pStyle w:val="Normal"/>
+        <w:rPr/>
+      </w:pPr>
+      <w:r>
+        <w:rPr/>
+        <w:t>The second method involved fitting a decision tree on both datasets with 10-fold cross validation. Then shuffling both datasets, rerunning the training process with 10-fold cross validation and comparing the results to before shuffling. Prior to shuffling the accuracy for Obscure A was 92.1% and for Obscure B was 88.</w:t>
+      </w:r>
+      <w:r>
+        <w:rPr/>
+        <w:t>6</w:t>
+      </w:r>
+      <w:r>
+        <w:rPr/>
+        <w:t>%. After shuffling the accuracy for Obscure A dropped down to 88.</w:t>
+      </w:r>
+      <w:r>
+        <w:rPr/>
+        <w:t>6</w:t>
+      </w:r>
+      <w:r>
+        <w:rPr/>
+        <w:t xml:space="preserve">% and for Obscure B the average accuracy remained at </w:t>
+      </w:r>
+      <w:r>
+        <w:rPr/>
+        <w:t>88.6%</w:t>
+      </w:r>
+      <w:r>
+        <w:rPr/>
+        <w:t>. Therefore, as the</w:t>
+      </w:r>
+      <w:r>
+        <w:rPr/>
+        <w:t xml:space="preserve"> </w:t>
+      </w:r>
+      <w:r>
+        <w:rPr/>
+        <w:t xml:space="preserve">accuracy for Obscure A decreased when the dataset was </w:t>
+      </w:r>
+      <w:r>
+        <w:rPr>
+          <w:rFonts w:eastAsia="Calibri" w:cs="" w:cstheme="minorBidi" w:eastAsiaTheme="minorHAnsi"/>
+          <w:color w:val="auto"/>
+          <w:kern w:val="0"/>
+          <w:sz w:val="22"/>
+          <w:szCs w:val="22"/>
+          <w:lang w:val="en-NZ" w:eastAsia="en-US" w:bidi="ar-SA"/>
+        </w:rPr>
+        <w:t xml:space="preserve">randomly shuffled, Obscure A is the real dataset. Furthermore, as the accuracy for </w:t>
+      </w:r>
+      <w:r>
+        <w:rPr/>
+        <w:t xml:space="preserve">Obscure B remained similar </w:t>
+      </w:r>
+      <w:r>
+        <w:rPr/>
+        <w:t xml:space="preserve">before and after randomisation, </w:t>
+      </w:r>
+      <w:r>
+        <w:rPr/>
+        <w:t xml:space="preserve">Obscure B </w:t>
+      </w:r>
+      <w:r>
+        <w:rPr>
+          <w:rFonts w:eastAsia="Calibri" w:cs="" w:cstheme="minorBidi" w:eastAsiaTheme="minorHAnsi"/>
+          <w:color w:val="auto"/>
+          <w:kern w:val="0"/>
+          <w:sz w:val="22"/>
+          <w:szCs w:val="22"/>
+          <w:lang w:val="en-NZ" w:eastAsia="en-US" w:bidi="ar-SA"/>
+        </w:rPr>
+        <w:t>does</w:t>
+      </w:r>
+      <w:r>
+        <w:rPr/>
+        <w:t xml:space="preserve"> not contain a signal and was the shuffled dataset. </w:t>
+      </w:r>
+    </w:p>
+    <w:p>
+      <w:pPr>
+        <w:pStyle w:val="Heading2"/>
+        <w:rPr/>
+      </w:pPr>
+      <w:r>
+        <w:rPr/>
+        <w:t>Part C</w:t>
+      </w:r>
+    </w:p>
+    <w:p>
+      <w:pPr>
+        <w:pStyle w:val="Normal"/>
+        <w:rPr/>
+      </w:pPr>
+      <w:r>
+        <w:rPr/>
+        <w:t xml:space="preserve">Assessing the nodes and leaves of the decision tree’s produced (method 1) and re-shuffling the data (method 2) work well even as the datasets are scaled down. These techniques work well even when the datasets are scaled down because the distribution </w:t>
+      </w:r>
+      <w:r>
+        <w:rPr>
+          <w:rFonts w:eastAsia="Calibri" w:cs="" w:cstheme="minorBidi" w:eastAsiaTheme="minorHAnsi"/>
+          <w:color w:val="auto"/>
+          <w:kern w:val="0"/>
+          <w:sz w:val="22"/>
+          <w:szCs w:val="22"/>
+          <w:lang w:val="en-NZ" w:eastAsia="en-US" w:bidi="ar-SA"/>
+        </w:rPr>
+        <w:t>target labels</w:t>
+      </w:r>
+      <w:r>
+        <w:rPr/>
+        <w:t xml:space="preserve"> </w:t>
+      </w:r>
+      <w:r>
+        <w:rPr/>
+        <w:t>when</w:t>
+      </w:r>
+      <w:r>
+        <w:rPr/>
+        <w:t xml:space="preserve"> scaled down is similar to the distribution of </w:t>
+      </w:r>
+      <w:r>
+        <w:rPr>
+          <w:rFonts w:eastAsia="Calibri" w:cs="" w:cstheme="minorBidi" w:eastAsiaTheme="minorHAnsi"/>
+          <w:color w:val="auto"/>
+          <w:kern w:val="0"/>
+          <w:sz w:val="22"/>
+          <w:szCs w:val="22"/>
+          <w:lang w:val="en-NZ" w:eastAsia="en-US" w:bidi="ar-SA"/>
+        </w:rPr>
+        <w:t>target labels</w:t>
+      </w:r>
+      <w:r>
+        <w:rPr/>
+        <w:t xml:space="preserve"> in the original dataset. </w:t>
+      </w:r>
+    </w:p>
+    <w:p>
+      <w:pPr>
+        <w:pStyle w:val="Normal"/>
+        <w:rPr/>
+      </w:pPr>
+      <w:r>
+        <w:rPr/>
+        <w:t>Results are summarized below:</w:t>
+      </w:r>
+      <w:r>
+        <w:rPr/>
+        <w:t xml:space="preserve">  </w:t>
+      </w:r>
+    </w:p>
+    <w:tbl>
+      <w:tblPr>
+        <w:tblW w:w="9019" w:type="dxa"/>
+        <w:jc w:val="left"/>
+        <w:tblInd w:w="0" w:type="dxa"/>
+        <w:tblCellMar>
+          <w:top w:w="0" w:type="dxa"/>
+          <w:left w:w="0" w:type="dxa"/>
+          <w:bottom w:w="0" w:type="dxa"/>
+          <w:right w:w="0" w:type="dxa"/>
+        </w:tblCellMar>
+      </w:tblPr>
+      <w:tblGrid>
+        <w:gridCol w:w="1528"/>
+        <w:gridCol w:w="1819"/>
+        <w:gridCol w:w="2034"/>
+        <w:gridCol w:w="1707"/>
+        <w:gridCol w:w="1931"/>
+      </w:tblGrid>
+      <w:tr>
+        <w:trPr/>
+        <w:tc>
+          <w:tcPr>
+            <w:tcW w:w="1528" w:type="dxa"/>
+            <w:tcBorders/>
+          </w:tcPr>
+          <w:p>
+            <w:pPr>
+              <w:pStyle w:val="TableContents"/>
+              <w:spacing w:before="0" w:after="160"/>
+              <w:rPr>
+                <w:b/>
+                <w:b/>
+                <w:bCs/>
+                <w:sz w:val="16"/>
+                <w:szCs w:val="16"/>
+              </w:rPr>
+            </w:pPr>
+            <w:r>
+              <w:rPr>
+                <w:b/>
+                <w:bCs/>
+                <w:sz w:val="16"/>
+                <w:szCs w:val="16"/>
+              </w:rPr>
+              <w:t>Dataset</w:t>
+            </w:r>
+          </w:p>
+        </w:tc>
+        <w:tc>
+          <w:tcPr>
+            <w:tcW w:w="1819" w:type="dxa"/>
+            <w:tcBorders/>
+          </w:tcPr>
+          <w:p>
+            <w:pPr>
+              <w:pStyle w:val="TableContents"/>
+              <w:spacing w:before="0" w:after="160"/>
+              <w:rPr>
+                <w:b/>
+                <w:b/>
+                <w:bCs/>
+                <w:sz w:val="16"/>
+                <w:szCs w:val="16"/>
+              </w:rPr>
+            </w:pPr>
+            <w:r>
+              <w:rPr>
+                <w:b/>
+                <w:bCs/>
+                <w:sz w:val="16"/>
+                <w:szCs w:val="16"/>
+              </w:rPr>
+              <w:t>Total Nodes</w:t>
+            </w:r>
+          </w:p>
+        </w:tc>
+        <w:tc>
+          <w:tcPr>
+            <w:tcW w:w="2034" w:type="dxa"/>
+            <w:tcBorders/>
+          </w:tcPr>
+          <w:p>
+            <w:pPr>
+              <w:pStyle w:val="TableContents"/>
+              <w:spacing w:before="0" w:after="160"/>
+              <w:rPr>
+                <w:b/>
+                <w:b/>
+                <w:bCs/>
+                <w:sz w:val="16"/>
+                <w:szCs w:val="16"/>
+              </w:rPr>
+            </w:pPr>
+            <w:r>
+              <w:rPr>
+                <w:b/>
+                <w:bCs/>
+                <w:sz w:val="16"/>
+                <w:szCs w:val="16"/>
+              </w:rPr>
+              <w:t>Number of Leaves</w:t>
+            </w:r>
+          </w:p>
+        </w:tc>
+        <w:tc>
+          <w:tcPr>
+            <w:tcW w:w="1707" w:type="dxa"/>
+            <w:tcBorders/>
+          </w:tcPr>
+          <w:p>
+            <w:pPr>
+              <w:pStyle w:val="TableContents"/>
+              <w:spacing w:before="0" w:after="160"/>
+              <w:rPr>
+                <w:rFonts w:ascii="Univers for KPMG Light" w:hAnsi="Univers for KPMG Light" w:eastAsia="Calibri" w:cs="" w:cstheme="minorBidi" w:eastAsiaTheme="minorHAnsi"/>
+                <w:b/>
+                <w:b/>
+                <w:bCs/>
+                <w:color w:val="auto"/>
+                <w:kern w:val="0"/>
+                <w:sz w:val="16"/>
+                <w:szCs w:val="16"/>
+                <w:lang w:val="en-NZ" w:eastAsia="en-US" w:bidi="ar-SA"/>
+              </w:rPr>
+            </w:pPr>
+            <w:r>
+              <w:rPr>
+                <w:rFonts w:eastAsia="Calibri" w:cs="" w:cstheme="minorBidi" w:eastAsiaTheme="minorHAnsi"/>
+                <w:b/>
+                <w:bCs/>
+                <w:color w:val="auto"/>
+                <w:kern w:val="0"/>
+                <w:sz w:val="16"/>
+                <w:szCs w:val="16"/>
+                <w:lang w:val="en-NZ" w:eastAsia="en-US" w:bidi="ar-SA"/>
+              </w:rPr>
+              <w:t>Accuracy</w:t>
+            </w:r>
+          </w:p>
+        </w:tc>
+        <w:tc>
+          <w:tcPr>
+            <w:tcW w:w="1931" w:type="dxa"/>
+            <w:tcBorders/>
+          </w:tcPr>
+          <w:p>
+            <w:pPr>
+              <w:pStyle w:val="TableContents"/>
+              <w:spacing w:before="0" w:after="160"/>
+              <w:rPr>
+                <w:rFonts w:ascii="Univers for KPMG Light" w:hAnsi="Univers for KPMG Light" w:eastAsia="Calibri" w:cs="" w:cstheme="minorBidi" w:eastAsiaTheme="minorHAnsi"/>
+                <w:b/>
+                <w:b/>
+                <w:bCs/>
+                <w:color w:val="auto"/>
+                <w:kern w:val="0"/>
+                <w:sz w:val="16"/>
+                <w:szCs w:val="16"/>
+                <w:lang w:val="en-NZ" w:eastAsia="en-US" w:bidi="ar-SA"/>
+              </w:rPr>
+            </w:pPr>
+            <w:r>
+              <w:rPr>
+                <w:rFonts w:eastAsia="Calibri" w:cs="" w:cstheme="minorBidi" w:eastAsiaTheme="minorHAnsi"/>
+                <w:b/>
+                <w:bCs/>
+                <w:color w:val="auto"/>
+                <w:kern w:val="0"/>
+                <w:sz w:val="16"/>
+                <w:szCs w:val="16"/>
+                <w:lang w:val="en-NZ" w:eastAsia="en-US" w:bidi="ar-SA"/>
+              </w:rPr>
+              <w:t>Randomised Accuracy</w:t>
+            </w:r>
+          </w:p>
+        </w:tc>
+      </w:tr>
+      <w:tr>
+        <w:trPr/>
+        <w:tc>
+          <w:tcPr>
+            <w:tcW w:w="1528" w:type="dxa"/>
+            <w:tcBorders/>
+          </w:tcPr>
+          <w:p>
+            <w:pPr>
+              <w:pStyle w:val="TableContents"/>
+              <w:spacing w:before="0" w:after="160"/>
+              <w:rPr>
+                <w:sz w:val="16"/>
+                <w:szCs w:val="16"/>
+              </w:rPr>
+            </w:pPr>
+            <w:r>
+              <w:rPr>
+                <w:sz w:val="16"/>
+                <w:szCs w:val="16"/>
+              </w:rPr>
+              <w:t>Obscure A</w:t>
+            </w:r>
+          </w:p>
+        </w:tc>
+        <w:tc>
+          <w:tcPr>
+            <w:tcW w:w="1819" w:type="dxa"/>
+            <w:tcBorders/>
+          </w:tcPr>
+          <w:p>
+            <w:pPr>
+              <w:pStyle w:val="TableContents"/>
+              <w:spacing w:before="0" w:after="160"/>
+              <w:rPr>
+                <w:sz w:val="16"/>
+                <w:szCs w:val="16"/>
+              </w:rPr>
+            </w:pPr>
+            <w:r>
+              <w:rPr>
+                <w:sz w:val="16"/>
+                <w:szCs w:val="16"/>
+              </w:rPr>
+              <w:t>1636</w:t>
+            </w:r>
+          </w:p>
+        </w:tc>
+        <w:tc>
+          <w:tcPr>
+            <w:tcW w:w="2034" w:type="dxa"/>
+            <w:tcBorders/>
+          </w:tcPr>
+          <w:p>
+            <w:pPr>
+              <w:pStyle w:val="TableContents"/>
+              <w:spacing w:before="0" w:after="160"/>
+              <w:rPr>
+                <w:sz w:val="16"/>
+                <w:szCs w:val="16"/>
+              </w:rPr>
+            </w:pPr>
+            <w:r>
+              <w:rPr>
+                <w:sz w:val="16"/>
+                <w:szCs w:val="16"/>
+              </w:rPr>
+              <w:t>1623</w:t>
+            </w:r>
+          </w:p>
+        </w:tc>
+        <w:tc>
+          <w:tcPr>
+            <w:tcW w:w="1707" w:type="dxa"/>
+            <w:tcBorders/>
+          </w:tcPr>
+          <w:p>
+            <w:pPr>
+              <w:pStyle w:val="Normal"/>
+              <w:spacing w:before="0" w:after="160"/>
+              <w:rPr>
+                <w:sz w:val="16"/>
+                <w:szCs w:val="16"/>
+              </w:rPr>
+            </w:pPr>
+            <w:r>
+              <w:rPr>
+                <w:sz w:val="16"/>
+                <w:szCs w:val="16"/>
+              </w:rPr>
+              <w:t>92.1%</w:t>
+            </w:r>
+          </w:p>
+        </w:tc>
+        <w:tc>
+          <w:tcPr>
+            <w:tcW w:w="1931" w:type="dxa"/>
+            <w:tcBorders/>
+          </w:tcPr>
+          <w:p>
+            <w:pPr>
+              <w:pStyle w:val="Normal"/>
+              <w:spacing w:before="0" w:after="160"/>
+              <w:rPr>
+                <w:sz w:val="16"/>
+                <w:szCs w:val="16"/>
+              </w:rPr>
+            </w:pPr>
+            <w:r>
+              <w:rPr>
+                <w:sz w:val="16"/>
+                <w:szCs w:val="16"/>
+              </w:rPr>
+              <w:t>88.</w:t>
+            </w:r>
+            <w:r>
+              <w:rPr>
+                <w:sz w:val="16"/>
+                <w:szCs w:val="16"/>
+              </w:rPr>
+              <w:t>6</w:t>
+            </w:r>
+            <w:r>
+              <w:rPr>
+                <w:sz w:val="16"/>
+                <w:szCs w:val="16"/>
+              </w:rPr>
+              <w:t>%</w:t>
+            </w:r>
+          </w:p>
+        </w:tc>
+      </w:tr>
+      <w:tr>
+        <w:trPr/>
+        <w:tc>
+          <w:tcPr>
+            <w:tcW w:w="1528" w:type="dxa"/>
+            <w:tcBorders/>
+          </w:tcPr>
+          <w:p>
+            <w:pPr>
+              <w:pStyle w:val="TableContents"/>
+              <w:spacing w:before="0" w:after="160"/>
+              <w:rPr>
+                <w:sz w:val="16"/>
+                <w:szCs w:val="16"/>
+              </w:rPr>
+            </w:pPr>
+            <w:r>
+              <w:rPr>
+                <w:sz w:val="16"/>
+                <w:szCs w:val="16"/>
+              </w:rPr>
+              <w:t>Obscure A-50</w:t>
+            </w:r>
+          </w:p>
+        </w:tc>
+        <w:tc>
+          <w:tcPr>
+            <w:tcW w:w="1819" w:type="dxa"/>
+            <w:tcBorders/>
+          </w:tcPr>
+          <w:p>
+            <w:pPr>
+              <w:pStyle w:val="TableContents"/>
+              <w:spacing w:before="0" w:after="160"/>
+              <w:rPr>
+                <w:sz w:val="16"/>
+                <w:szCs w:val="16"/>
+              </w:rPr>
+            </w:pPr>
+            <w:r>
+              <w:rPr>
+                <w:sz w:val="16"/>
+                <w:szCs w:val="16"/>
+              </w:rPr>
+              <w:t>1630</w:t>
+            </w:r>
+          </w:p>
+        </w:tc>
+        <w:tc>
+          <w:tcPr>
+            <w:tcW w:w="2034" w:type="dxa"/>
+            <w:tcBorders/>
+          </w:tcPr>
+          <w:p>
+            <w:pPr>
+              <w:pStyle w:val="TableContents"/>
+              <w:spacing w:before="0" w:after="160"/>
+              <w:rPr>
+                <w:sz w:val="16"/>
+                <w:szCs w:val="16"/>
+              </w:rPr>
+            </w:pPr>
+            <w:r>
+              <w:rPr>
+                <w:sz w:val="16"/>
+                <w:szCs w:val="16"/>
+              </w:rPr>
+              <w:t>1620</w:t>
+            </w:r>
+          </w:p>
+        </w:tc>
+        <w:tc>
+          <w:tcPr>
+            <w:tcW w:w="1707" w:type="dxa"/>
+            <w:tcBorders/>
+          </w:tcPr>
+          <w:p>
+            <w:pPr>
+              <w:pStyle w:val="TableContents"/>
+              <w:spacing w:before="0" w:after="160"/>
+              <w:rPr>
+                <w:sz w:val="16"/>
+                <w:szCs w:val="16"/>
+              </w:rPr>
+            </w:pPr>
+            <w:r>
+              <w:rPr>
+                <w:sz w:val="16"/>
+                <w:szCs w:val="16"/>
+              </w:rPr>
+              <w:t>92.0%</w:t>
+            </w:r>
+          </w:p>
+        </w:tc>
+        <w:tc>
+          <w:tcPr>
+            <w:tcW w:w="1931" w:type="dxa"/>
+            <w:tcBorders/>
+          </w:tcPr>
+          <w:p>
+            <w:pPr>
+              <w:pStyle w:val="TableContents"/>
+              <w:spacing w:before="0" w:after="160"/>
+              <w:rPr>
+                <w:sz w:val="16"/>
+                <w:szCs w:val="16"/>
+              </w:rPr>
+            </w:pPr>
+            <w:r>
+              <w:rPr>
+                <w:sz w:val="16"/>
+                <w:szCs w:val="16"/>
+              </w:rPr>
+              <w:t>88.2%</w:t>
+            </w:r>
+          </w:p>
+        </w:tc>
+      </w:tr>
+      <w:tr>
+        <w:trPr/>
+        <w:tc>
+          <w:tcPr>
+            <w:tcW w:w="1528" w:type="dxa"/>
+            <w:tcBorders/>
+          </w:tcPr>
+          <w:p>
+            <w:pPr>
+              <w:pStyle w:val="TableContents"/>
+              <w:spacing w:before="0" w:after="160"/>
+              <w:rPr>
+                <w:sz w:val="16"/>
+                <w:szCs w:val="16"/>
+              </w:rPr>
+            </w:pPr>
+            <w:r>
+              <w:rPr>
+                <w:sz w:val="16"/>
+                <w:szCs w:val="16"/>
+              </w:rPr>
+              <w:t>Obscure A-25</w:t>
+            </w:r>
+          </w:p>
+        </w:tc>
+        <w:tc>
+          <w:tcPr>
+            <w:tcW w:w="1819" w:type="dxa"/>
+            <w:tcBorders/>
+          </w:tcPr>
+          <w:p>
+            <w:pPr>
+              <w:pStyle w:val="TableContents"/>
+              <w:spacing w:before="0" w:after="160"/>
+              <w:rPr>
+                <w:sz w:val="16"/>
+                <w:szCs w:val="16"/>
+              </w:rPr>
+            </w:pPr>
+            <w:r>
+              <w:rPr>
+                <w:sz w:val="16"/>
+                <w:szCs w:val="16"/>
+              </w:rPr>
+              <w:t>604</w:t>
+            </w:r>
+          </w:p>
+        </w:tc>
+        <w:tc>
+          <w:tcPr>
+            <w:tcW w:w="2034" w:type="dxa"/>
+            <w:tcBorders/>
+          </w:tcPr>
+          <w:p>
+            <w:pPr>
+              <w:pStyle w:val="TableContents"/>
+              <w:spacing w:before="0" w:after="160"/>
+              <w:rPr>
+                <w:sz w:val="16"/>
+                <w:szCs w:val="16"/>
+              </w:rPr>
+            </w:pPr>
+            <w:r>
+              <w:rPr>
+                <w:sz w:val="16"/>
+                <w:szCs w:val="16"/>
+              </w:rPr>
+              <w:t>600</w:t>
+            </w:r>
+          </w:p>
+        </w:tc>
+        <w:tc>
+          <w:tcPr>
+            <w:tcW w:w="1707" w:type="dxa"/>
+            <w:tcBorders/>
+          </w:tcPr>
+          <w:p>
+            <w:pPr>
+              <w:pStyle w:val="TableContents"/>
+              <w:spacing w:before="0" w:after="160"/>
+              <w:rPr>
+                <w:sz w:val="16"/>
+                <w:szCs w:val="16"/>
+              </w:rPr>
+            </w:pPr>
+            <w:r>
+              <w:rPr>
+                <w:sz w:val="16"/>
+                <w:szCs w:val="16"/>
+              </w:rPr>
+              <w:t>91.7%</w:t>
+            </w:r>
+          </w:p>
+        </w:tc>
+        <w:tc>
+          <w:tcPr>
+            <w:tcW w:w="1931" w:type="dxa"/>
+            <w:tcBorders/>
+          </w:tcPr>
+          <w:p>
+            <w:pPr>
+              <w:pStyle w:val="TableContents"/>
+              <w:spacing w:before="0" w:after="160"/>
+              <w:rPr>
+                <w:sz w:val="16"/>
+                <w:szCs w:val="16"/>
+              </w:rPr>
+            </w:pPr>
+            <w:r>
+              <w:rPr>
+                <w:sz w:val="16"/>
+                <w:szCs w:val="16"/>
+              </w:rPr>
+              <w:t>87.4%</w:t>
+            </w:r>
+          </w:p>
+        </w:tc>
+      </w:tr>
+      <w:tr>
+        <w:trPr/>
+        <w:tc>
+          <w:tcPr>
+            <w:tcW w:w="1528" w:type="dxa"/>
+            <w:tcBorders/>
+          </w:tcPr>
+          <w:p>
+            <w:pPr>
+              <w:pStyle w:val="TableContents"/>
+              <w:spacing w:before="0" w:after="160"/>
+              <w:rPr>
+                <w:sz w:val="16"/>
+                <w:szCs w:val="16"/>
+              </w:rPr>
+            </w:pPr>
+            <w:r>
+              <w:rPr>
+                <w:sz w:val="16"/>
+                <w:szCs w:val="16"/>
+              </w:rPr>
+              <w:t>Obscure B</w:t>
+            </w:r>
+          </w:p>
+        </w:tc>
+        <w:tc>
+          <w:tcPr>
+            <w:tcW w:w="1819" w:type="dxa"/>
+            <w:tcBorders/>
+          </w:tcPr>
+          <w:p>
+            <w:pPr>
+              <w:pStyle w:val="TableContents"/>
+              <w:spacing w:before="0" w:after="160"/>
+              <w:rPr>
+                <w:sz w:val="16"/>
+                <w:szCs w:val="16"/>
+              </w:rPr>
+            </w:pPr>
+            <w:r>
+              <w:rPr>
+                <w:sz w:val="16"/>
+                <w:szCs w:val="16"/>
+              </w:rPr>
+              <w:t>1</w:t>
+            </w:r>
+          </w:p>
+        </w:tc>
+        <w:tc>
+          <w:tcPr>
+            <w:tcW w:w="2034" w:type="dxa"/>
+            <w:tcBorders/>
+          </w:tcPr>
+          <w:p>
+            <w:pPr>
+              <w:pStyle w:val="TableContents"/>
+              <w:spacing w:before="0" w:after="160"/>
+              <w:rPr>
+                <w:sz w:val="16"/>
+                <w:szCs w:val="16"/>
+              </w:rPr>
+            </w:pPr>
+            <w:r>
+              <w:rPr>
+                <w:sz w:val="16"/>
+                <w:szCs w:val="16"/>
+              </w:rPr>
+              <w:t>1</w:t>
+            </w:r>
+          </w:p>
+        </w:tc>
+        <w:tc>
+          <w:tcPr>
+            <w:tcW w:w="1707" w:type="dxa"/>
+            <w:tcBorders/>
+          </w:tcPr>
+          <w:p>
+            <w:pPr>
+              <w:pStyle w:val="Normal"/>
+              <w:spacing w:before="0" w:after="160"/>
+              <w:rPr>
+                <w:sz w:val="16"/>
+                <w:szCs w:val="16"/>
+              </w:rPr>
+            </w:pPr>
+            <w:r>
+              <w:rPr>
+                <w:sz w:val="16"/>
+                <w:szCs w:val="16"/>
+              </w:rPr>
+              <w:t>88.</w:t>
+            </w:r>
+            <w:r>
+              <w:rPr>
+                <w:sz w:val="16"/>
+                <w:szCs w:val="16"/>
+              </w:rPr>
+              <w:t>6</w:t>
+            </w:r>
+            <w:r>
+              <w:rPr>
+                <w:sz w:val="16"/>
+                <w:szCs w:val="16"/>
+              </w:rPr>
+              <w:t>%</w:t>
+            </w:r>
+          </w:p>
+        </w:tc>
+        <w:tc>
+          <w:tcPr>
+            <w:tcW w:w="1931" w:type="dxa"/>
+            <w:tcBorders/>
+          </w:tcPr>
+          <w:p>
+            <w:pPr>
+              <w:pStyle w:val="Normal"/>
+              <w:spacing w:before="0" w:after="160"/>
+              <w:rPr>
+                <w:sz w:val="16"/>
+                <w:szCs w:val="16"/>
+              </w:rPr>
+            </w:pPr>
+            <w:r>
+              <w:rPr>
+                <w:sz w:val="16"/>
+                <w:szCs w:val="16"/>
+              </w:rPr>
+              <w:t>88.</w:t>
+            </w:r>
+            <w:r>
+              <w:rPr>
+                <w:sz w:val="16"/>
+                <w:szCs w:val="16"/>
+              </w:rPr>
+              <w:t>6</w:t>
+            </w:r>
+            <w:r>
+              <w:rPr>
+                <w:sz w:val="16"/>
+                <w:szCs w:val="16"/>
+              </w:rPr>
+              <w:t>%</w:t>
+            </w:r>
+          </w:p>
+        </w:tc>
+      </w:tr>
+      <w:tr>
+        <w:trPr/>
+        <w:tc>
+          <w:tcPr>
+            <w:tcW w:w="1528" w:type="dxa"/>
+            <w:tcBorders/>
+          </w:tcPr>
+          <w:p>
+            <w:pPr>
+              <w:pStyle w:val="TableContents"/>
+              <w:spacing w:before="0" w:after="160"/>
+              <w:rPr>
+                <w:sz w:val="16"/>
+                <w:szCs w:val="16"/>
+              </w:rPr>
+            </w:pPr>
+            <w:r>
+              <w:rPr>
+                <w:sz w:val="16"/>
+                <w:szCs w:val="16"/>
+              </w:rPr>
+              <w:t>Obscure B-50</w:t>
+            </w:r>
+          </w:p>
+        </w:tc>
+        <w:tc>
+          <w:tcPr>
+            <w:tcW w:w="1819" w:type="dxa"/>
+            <w:tcBorders/>
+          </w:tcPr>
+          <w:p>
+            <w:pPr>
+              <w:pStyle w:val="TableContents"/>
+              <w:spacing w:before="0" w:after="160"/>
+              <w:rPr>
+                <w:sz w:val="16"/>
+                <w:szCs w:val="16"/>
+              </w:rPr>
+            </w:pPr>
+            <w:r>
+              <w:rPr>
+                <w:sz w:val="16"/>
+                <w:szCs w:val="16"/>
+              </w:rPr>
+              <w:t>1</w:t>
+            </w:r>
+          </w:p>
+        </w:tc>
+        <w:tc>
+          <w:tcPr>
+            <w:tcW w:w="2034" w:type="dxa"/>
+            <w:tcBorders/>
+          </w:tcPr>
+          <w:p>
+            <w:pPr>
+              <w:pStyle w:val="TableContents"/>
+              <w:spacing w:before="0" w:after="160"/>
+              <w:rPr>
+                <w:sz w:val="16"/>
+                <w:szCs w:val="16"/>
+              </w:rPr>
+            </w:pPr>
+            <w:r>
+              <w:rPr>
+                <w:sz w:val="16"/>
+                <w:szCs w:val="16"/>
+              </w:rPr>
+              <w:t>1</w:t>
+            </w:r>
+          </w:p>
+        </w:tc>
+        <w:tc>
+          <w:tcPr>
+            <w:tcW w:w="1707" w:type="dxa"/>
+            <w:tcBorders/>
+          </w:tcPr>
+          <w:p>
+            <w:pPr>
+              <w:pStyle w:val="TableContents"/>
+              <w:spacing w:before="0" w:after="160"/>
+              <w:rPr>
+                <w:sz w:val="16"/>
+                <w:szCs w:val="16"/>
+              </w:rPr>
+            </w:pPr>
+            <w:r>
+              <w:rPr>
+                <w:sz w:val="16"/>
+                <w:szCs w:val="16"/>
+              </w:rPr>
+              <w:t>88.4%</w:t>
+            </w:r>
+          </w:p>
+        </w:tc>
+        <w:tc>
+          <w:tcPr>
+            <w:tcW w:w="1931" w:type="dxa"/>
+            <w:tcBorders/>
+          </w:tcPr>
+          <w:p>
+            <w:pPr>
+              <w:pStyle w:val="TableContents"/>
+              <w:spacing w:before="0" w:after="160"/>
+              <w:rPr>
+                <w:sz w:val="16"/>
+                <w:szCs w:val="16"/>
+              </w:rPr>
+            </w:pPr>
+            <w:r>
+              <w:rPr>
+                <w:sz w:val="16"/>
+                <w:szCs w:val="16"/>
+              </w:rPr>
+              <w:t>88.5%</w:t>
+            </w:r>
+          </w:p>
+        </w:tc>
+      </w:tr>
+      <w:tr>
+        <w:trPr/>
+        <w:tc>
+          <w:tcPr>
+            <w:tcW w:w="1528" w:type="dxa"/>
+            <w:tcBorders/>
+          </w:tcPr>
+          <w:p>
+            <w:pPr>
+              <w:pStyle w:val="TableContents"/>
+              <w:spacing w:before="0" w:after="160"/>
+              <w:rPr>
+                <w:sz w:val="16"/>
+                <w:szCs w:val="16"/>
+              </w:rPr>
+            </w:pPr>
+            <w:r>
+              <w:rPr>
+                <w:sz w:val="16"/>
+                <w:szCs w:val="16"/>
+              </w:rPr>
+              <w:t>Obscure B-25</w:t>
+            </w:r>
+          </w:p>
+        </w:tc>
+        <w:tc>
+          <w:tcPr>
+            <w:tcW w:w="1819" w:type="dxa"/>
+            <w:tcBorders/>
+          </w:tcPr>
+          <w:p>
+            <w:pPr>
+              <w:pStyle w:val="TableContents"/>
+              <w:spacing w:before="0" w:after="160"/>
+              <w:rPr>
+                <w:sz w:val="16"/>
+                <w:szCs w:val="16"/>
+              </w:rPr>
+            </w:pPr>
+            <w:r>
+              <w:rPr>
+                <w:sz w:val="16"/>
+                <w:szCs w:val="16"/>
+              </w:rPr>
+              <w:t xml:space="preserve">1 </w:t>
+            </w:r>
+          </w:p>
+        </w:tc>
+        <w:tc>
+          <w:tcPr>
+            <w:tcW w:w="2034" w:type="dxa"/>
+            <w:tcBorders/>
+          </w:tcPr>
+          <w:p>
+            <w:pPr>
+              <w:pStyle w:val="TableContents"/>
+              <w:spacing w:before="0" w:after="160"/>
+              <w:rPr>
+                <w:sz w:val="16"/>
+                <w:szCs w:val="16"/>
+              </w:rPr>
+            </w:pPr>
+            <w:r>
+              <w:rPr>
+                <w:sz w:val="16"/>
+                <w:szCs w:val="16"/>
+              </w:rPr>
+              <w:t>1</w:t>
+            </w:r>
+          </w:p>
+        </w:tc>
+        <w:tc>
+          <w:tcPr>
+            <w:tcW w:w="1707" w:type="dxa"/>
+            <w:tcBorders/>
+          </w:tcPr>
+          <w:p>
+            <w:pPr>
+              <w:pStyle w:val="TableContents"/>
+              <w:spacing w:before="0" w:after="160"/>
+              <w:rPr>
+                <w:sz w:val="16"/>
+                <w:szCs w:val="16"/>
+              </w:rPr>
+            </w:pPr>
+            <w:r>
+              <w:rPr>
+                <w:sz w:val="16"/>
+                <w:szCs w:val="16"/>
+              </w:rPr>
+              <w:t>88.4%</w:t>
+            </w:r>
+          </w:p>
+        </w:tc>
+        <w:tc>
+          <w:tcPr>
+            <w:tcW w:w="1931" w:type="dxa"/>
+            <w:tcBorders/>
+          </w:tcPr>
+          <w:p>
+            <w:pPr>
+              <w:pStyle w:val="TableContents"/>
+              <w:spacing w:before="0" w:after="160"/>
+              <w:rPr>
+                <w:sz w:val="16"/>
+                <w:szCs w:val="16"/>
+              </w:rPr>
+            </w:pPr>
+            <w:r>
+              <w:rPr>
+                <w:sz w:val="16"/>
+                <w:szCs w:val="16"/>
+              </w:rPr>
+              <w:t>88.5%</w:t>
+            </w:r>
+          </w:p>
+        </w:tc>
+      </w:tr>
+    </w:tbl>
+    <w:p>
+      <w:pPr>
+        <w:pStyle w:val="Normal"/>
+        <w:rPr/>
+      </w:pPr>
+      <w:r>
+        <w:rPr/>
+        <w:t xml:space="preserve">From the results of method 1 you can see clear differences in the structure of the decision trees fitted on Obscure A (and its scaled variants) and Obscure B (and its scaled variants). As the number of total instances was scaled down the size of the overall tree’s produced got smaller, however the differences in the size of the trees remained significant. The trees produced by all scaled variants of Obscure B contained a single node, indicating they found no useful features and thus allowed us to easily conclude that Obscure B-50 and Obscure B-25 were the shuffled datasets. </w:t>
+      </w:r>
+    </w:p>
+    <w:p>
+      <w:pPr>
+        <w:pStyle w:val="Normal"/>
+        <w:rPr/>
+      </w:pPr>
+      <w:r>
+        <w:rPr/>
+        <w:t xml:space="preserve">From the results of method 2 you can see the as the </w:t>
+      </w:r>
+      <w:r>
+        <w:rPr/>
+        <w:t xml:space="preserve">Obscure A </w:t>
+      </w:r>
+      <w:r>
+        <w:rPr/>
+        <w:t xml:space="preserve">dataset </w:t>
+      </w:r>
+      <w:r>
+        <w:rPr>
+          <w:rFonts w:eastAsia="Calibri" w:cs="" w:cstheme="minorBidi" w:eastAsiaTheme="minorHAnsi"/>
+          <w:color w:val="auto"/>
+          <w:kern w:val="0"/>
+          <w:sz w:val="22"/>
+          <w:szCs w:val="22"/>
+          <w:lang w:val="en-NZ" w:eastAsia="en-US" w:bidi="ar-SA"/>
+        </w:rPr>
+        <w:t>is scaled down</w:t>
+      </w:r>
+      <w:r>
+        <w:rPr/>
+        <w:t xml:space="preserve"> the </w:t>
+      </w:r>
+      <w:r>
+        <w:rPr/>
+        <w:t xml:space="preserve">unrandomised accuracy decreases slightly. However, the difference between the unrandomised and randomised accuracies of all variants of Obscure A is signficiant enough to indicate that Obscure A must be the dataset with a signal. In comparision the unrandomised and randomised accuarcies of Obscure B when scaled down remains similar, indicating that Obscure B (and its variants) is the shuffled dataset. </w:t>
+      </w:r>
+    </w:p>
+    <w:p>
+      <w:pPr>
+        <w:pStyle w:val="Heading2"/>
+        <w:rPr/>
+      </w:pPr>
+      <w:r>
+        <w:rPr/>
+        <w:t>Part D</w:t>
+      </w:r>
+    </w:p>
+    <w:p>
+      <w:pPr>
+        <w:pStyle w:val="Normal"/>
+        <w:rPr/>
+      </w:pPr>
+      <w:r>
+        <w:rPr/>
+        <w:t xml:space="preserve">Method 1 (examing the tree structure) is more reliable </w:t>
+      </w:r>
+      <w:r>
+        <w:rPr>
+          <w:rFonts w:eastAsia="Calibri" w:cs="" w:cstheme="minorBidi" w:eastAsiaTheme="minorHAnsi"/>
+          <w:color w:val="auto"/>
+          <w:kern w:val="0"/>
+          <w:sz w:val="22"/>
+          <w:szCs w:val="22"/>
+          <w:lang w:val="en-NZ" w:eastAsia="en-US" w:bidi="ar-SA"/>
+        </w:rPr>
+        <w:t xml:space="preserve">than Method 2 (re-shuffling data). </w:t>
+      </w:r>
+      <w:r>
+        <w:rPr>
+          <w:rFonts w:eastAsia="Calibri" w:cs="" w:cstheme="minorBidi" w:eastAsiaTheme="minorHAnsi"/>
+          <w:color w:val="auto"/>
+          <w:kern w:val="0"/>
+          <w:sz w:val="22"/>
+          <w:szCs w:val="22"/>
+          <w:lang w:val="en-NZ" w:eastAsia="en-US" w:bidi="ar-SA"/>
+        </w:rPr>
+        <w:t>The key reason for this is when</w:t>
+      </w:r>
+      <w:r>
+        <w:rPr>
+          <w:rFonts w:eastAsia="Calibri" w:cs="" w:cstheme="minorBidi" w:eastAsiaTheme="minorHAnsi"/>
+          <w:color w:val="auto"/>
+          <w:kern w:val="0"/>
+          <w:sz w:val="22"/>
+          <w:szCs w:val="22"/>
+          <w:lang w:val="en-NZ" w:eastAsia="en-US" w:bidi="ar-SA"/>
+        </w:rPr>
+        <w:t xml:space="preserve"> randomly shuffling there is the chance that shuffling does not truly simulate randomness. For example in the case where shuffling only affects the majority class labels. In this scenario, the randomised and unrandomised accuracy of the Obscure A dataset would be similar, rendering method 2 with insufficient evidence to decide which dataset has been shuffled.</w:t>
+      </w:r>
+    </w:p>
+    <w:p>
+      <w:pPr>
+        <w:pStyle w:val="Normal"/>
+        <w:rPr>
+          <w:rFonts w:ascii="Univers for KPMG Light" w:hAnsi="Univers for KPMG Light" w:eastAsia="Calibri" w:cs="" w:cstheme="minorBidi" w:eastAsiaTheme="minorHAnsi"/>
+          <w:color w:val="auto"/>
+          <w:kern w:val="0"/>
+          <w:sz w:val="22"/>
+          <w:szCs w:val="22"/>
+          <w:lang w:val="en-NZ" w:eastAsia="en-US" w:bidi="ar-SA"/>
+        </w:rPr>
+      </w:pPr>
+      <w:r>
+        <w:rPr/>
+      </w:r>
+    </w:p>
+    <w:p>
+      <w:pPr>
+        <w:pStyle w:val="Normal"/>
+        <w:spacing w:before="0" w:after="160"/>
+        <w:rPr/>
+      </w:pPr>
+      <w:r>
+        <w:rPr/>
+      </w:r>
     </w:p>
     <w:sectPr>
+      <w:type w:val="nextPage"/>
       <w:pgSz w:w="11906" w:h="16838"/>
-      <w:pgMar w:top="1440" w:right="1440" w:bottom="1440" w:left="1440" w:header="708" w:footer="708" w:gutter="0"/>
-      <w:cols w:space="708"/>
-      <w:docGrid w:linePitch="360"/>
+      <w:pgMar w:left="1440" w:right="1440" w:header="0" w:top="1440" w:footer="0" w:bottom="1440" w:gutter="0"/>
+      <w:pgNumType w:fmt="decimal"/>
+      <w:formProt w:val="false"/>
+      <w:textDirection w:val="lrTb"/>
+      <w:docGrid w:type="default" w:linePitch="360" w:charSpace="4096"/>
     </w:sectPr>
   </w:body>
 </w:document>
 </file>
 
 <file path=word/styles.xml><?xml version="1.0" encoding="utf-8"?>
-<w:styles xmlns:mc="http://schemas.openxmlformats.org/markup-compatibility/2006" xmlns:r="http://schemas.openxmlformats.org/officeDocument/2006/relationships" xmlns:w="http://schemas.openxmlformats.org/wordprocessingml/2006/main" xmlns:w14="http://schemas.microsoft.com/office/word/2010/wordml" xmlns:w15="http://schemas.microsoft.com/office/word/2012/wordml" xmlns:w16cid="http://schemas.microsoft.com/office/word/2016/wordml/cid" xmlns:w16se="http://schemas.microsoft.com/office/word/2015/wordml/symex" mc:Ignorable="w14 w15 w16se w16cid">
+<w:styles xmlns:w="http://schemas.openxmlformats.org/wordprocessingml/2006/main" xmlns:w14="http://schemas.microsoft.com/office/word/2010/wordml" xmlns:mc="http://schemas.openxmlformats.org/markup-compatibility/2006" mc:Ignorable="w14">
   <w:docDefaults>
     <w:rPrDefault>
       <w:rPr>
-        <w:rFonts w:asciiTheme="minorHAnsi" w:eastAsiaTheme="minorHAnsi" w:hAnsiTheme="minorHAnsi" w:cstheme="minorBidi"/>
-        <w:sz w:val="22"/>
+        <w:rFonts w:ascii="Calibri" w:hAnsi="Calibri" w:eastAsia="Calibri" w:cs="" w:asciiTheme="minorHAnsi" w:cstheme="minorBidi" w:eastAsiaTheme="minorHAnsi" w:hAnsiTheme="minorHAnsi"/>
         <w:szCs w:val="22"/>
         <w:lang w:val="en-NZ" w:eastAsia="en-US" w:bidi="ar-SA"/>
       </w:rPr>
     </w:rPrDefault>
     <w:pPrDefault>
-      <w:pPr>
-        <w:spacing w:after="160" w:line="259" w:lineRule="auto"/>
-      </w:pPr>
+      <w:pPr/>
     </w:pPrDefault>
   </w:docDefaults>
   <w:latentStyles w:defLockedState="0" w:defUIPriority="99" w:defSemiHidden="0" w:defUnhideWhenUsed="0" w:defQFormat="0" w:count="375">
     <w:lsdException w:name="Normal" w:uiPriority="0" w:qFormat="1"/>
     <w:lsdException w:name="heading 1" w:uiPriority="9" w:qFormat="1"/>
-    <w:lsdException w:name="heading 2" w:semiHidden="1" w:uiPriority="9" w:unhideWhenUsed="1" w:qFormat="1"/>
-    <w:lsdException w:name="heading 3" w:semiHidden="1" w:uiPriority="9" w:unhideWhenUsed="1" w:qFormat="1"/>
-    <w:lsdException w:name="heading 4" w:semiHidden="1" w:uiPriority="9" w:unhideWhenUsed="1" w:qFormat="1"/>
-    <w:lsdException w:name="heading 5" w:semiHidden="1" w:uiPriority="9" w:unhideWhenUsed="1" w:qFormat="1"/>
-    <w:lsdException w:name="heading 6" w:semiHidden="1" w:uiPriority="9" w:unhideWhenUsed="1" w:qFormat="1"/>
-    <w:lsdException w:name="heading 7" w:semiHidden="1" w:uiPriority="9" w:unhideWhenUsed="1" w:qFormat="1"/>
-    <w:lsdException w:name="heading 8" w:semiHidden="1" w:uiPriority="9" w:unhideWhenUsed="1" w:qFormat="1"/>
-    <w:lsdException w:name="heading 9" w:semiHidden="1" w:uiPriority="9" w:unhideWhenUsed="1" w:qFormat="1"/>
+    <w:lsdException w:name="heading 2" w:uiPriority="9" w:semiHidden="1" w:unhideWhenUsed="1" w:qFormat="1"/>
+    <w:lsdException w:name="heading 3" w:uiPriority="9" w:semiHidden="1" w:unhideWhenUsed="1" w:qFormat="1"/>
+    <w:lsdException w:name="heading 4" w:uiPriority="9" w:semiHidden="1" w:unhideWhenUsed="1" w:qFormat="1"/>
+    <w:lsdException w:name="heading 5" w:uiPriority="9" w:semiHidden="1" w:unhideWhenUsed="1" w:qFormat="1"/>
+    <w:lsdException w:name="heading 6" w:uiPriority="9" w:semiHidden="1" w:unhideWhenUsed="1" w:qFormat="1"/>
+    <w:lsdException w:name="heading 7" w:uiPriority="9" w:semiHidden="1" w:unhideWhenUsed="1" w:qFormat="1"/>
+    <w:lsdException w:name="heading 8" w:uiPriority="9" w:semiHidden="1" w:unhideWhenUsed="1" w:qFormat="1"/>
+    <w:lsdException w:name="heading 9" w:uiPriority="9" w:semiHidden="1" w:unhideWhenUsed="1" w:qFormat="1"/>
     <w:lsdException w:name="index 1" w:semiHidden="1" w:unhideWhenUsed="1"/>
     <w:lsdException w:name="index 2" w:semiHidden="1" w:unhideWhenUsed="1"/>
     <w:lsdException w:name="index 3" w:semiHidden="1" w:unhideWhenUsed="1"/>
@@ -90,22 +1428,22 @@
     <w:lsdException w:name="index 7" w:semiHidden="1" w:unhideWhenUsed="1"/>
     <w:lsdException w:name="index 8" w:semiHidden="1" w:unhideWhenUsed="1"/>
     <w:lsdException w:name="index 9" w:semiHidden="1" w:unhideWhenUsed="1"/>
-    <w:lsdException w:name="toc 1" w:semiHidden="1" w:uiPriority="39" w:unhideWhenUsed="1"/>
-    <w:lsdException w:name="toc 2" w:semiHidden="1" w:uiPriority="39" w:unhideWhenUsed="1"/>
-    <w:lsdException w:name="toc 3" w:semiHidden="1" w:uiPriority="39" w:unhideWhenUsed="1"/>
-    <w:lsdException w:name="toc 4" w:semiHidden="1" w:uiPriority="39" w:unhideWhenUsed="1"/>
-    <w:lsdException w:name="toc 5" w:semiHidden="1" w:uiPriority="39" w:unhideWhenUsed="1"/>
-    <w:lsdException w:name="toc 6" w:semiHidden="1" w:uiPriority="39" w:unhideWhenUsed="1"/>
-    <w:lsdException w:name="toc 7" w:semiHidden="1" w:uiPriority="39" w:unhideWhenUsed="1"/>
-    <w:lsdException w:name="toc 8" w:semiHidden="1" w:uiPriority="39" w:unhideWhenUsed="1"/>
-    <w:lsdException w:name="toc 9" w:semiHidden="1" w:uiPriority="39" w:unhideWhenUsed="1"/>
+    <w:lsdException w:name="toc 1" w:uiPriority="39" w:semiHidden="1" w:unhideWhenUsed="1"/>
+    <w:lsdException w:name="toc 2" w:uiPriority="39" w:semiHidden="1" w:unhideWhenUsed="1"/>
+    <w:lsdException w:name="toc 3" w:uiPriority="39" w:semiHidden="1" w:unhideWhenUsed="1"/>
+    <w:lsdException w:name="toc 4" w:uiPriority="39" w:semiHidden="1" w:unhideWhenUsed="1"/>
+    <w:lsdException w:name="toc 5" w:uiPriority="39" w:semiHidden="1" w:unhideWhenUsed="1"/>
+    <w:lsdException w:name="toc 6" w:uiPriority="39" w:semiHidden="1" w:unhideWhenUsed="1"/>
+    <w:lsdException w:name="toc 7" w:uiPriority="39" w:semiHidden="1" w:unhideWhenUsed="1"/>
+    <w:lsdException w:name="toc 8" w:uiPriority="39" w:semiHidden="1" w:unhideWhenUsed="1"/>
+    <w:lsdException w:name="toc 9" w:uiPriority="39" w:semiHidden="1" w:unhideWhenUsed="1"/>
     <w:lsdException w:name="Normal Indent" w:semiHidden="1" w:unhideWhenUsed="1"/>
     <w:lsdException w:name="footnote text" w:semiHidden="1" w:unhideWhenUsed="1"/>
     <w:lsdException w:name="annotation text" w:semiHidden="1" w:unhideWhenUsed="1"/>
     <w:lsdException w:name="header" w:semiHidden="1" w:unhideWhenUsed="1"/>
     <w:lsdException w:name="footer" w:semiHidden="1" w:unhideWhenUsed="1"/>
     <w:lsdException w:name="index heading" w:semiHidden="1" w:unhideWhenUsed="1"/>
-    <w:lsdException w:name="caption" w:semiHidden="1" w:uiPriority="35" w:unhideWhenUsed="1" w:qFormat="1"/>
+    <w:lsdException w:name="caption" w:uiPriority="35" w:semiHidden="1" w:unhideWhenUsed="1" w:qFormat="1"/>
     <w:lsdException w:name="table of figures" w:semiHidden="1" w:unhideWhenUsed="1"/>
     <w:lsdException w:name="envelope address" w:semiHidden="1" w:unhideWhenUsed="1"/>
     <w:lsdException w:name="envelope return" w:semiHidden="1" w:unhideWhenUsed="1"/>
@@ -136,7 +1474,7 @@
     <w:lsdException w:name="Title" w:uiPriority="10" w:qFormat="1"/>
     <w:lsdException w:name="Closing" w:semiHidden="1" w:unhideWhenUsed="1"/>
     <w:lsdException w:name="Signature" w:semiHidden="1" w:unhideWhenUsed="1"/>
-    <w:lsdException w:name="Default Paragraph Font" w:semiHidden="1" w:uiPriority="1" w:unhideWhenUsed="1"/>
+    <w:lsdException w:name="Default Paragraph Font" w:uiPriority="1" w:semiHidden="1" w:unhideWhenUsed="1"/>
     <w:lsdException w:name="Body Text" w:semiHidden="1" w:unhideWhenUsed="1"/>
     <w:lsdException w:name="Body Text Indent" w:semiHidden="1" w:unhideWhenUsed="1"/>
     <w:lsdException w:name="List Continue" w:semiHidden="1" w:unhideWhenUsed="1"/>
@@ -336,8 +1674,8 @@
     <w:lsdException w:name="Subtle Reference" w:uiPriority="31" w:qFormat="1"/>
     <w:lsdException w:name="Intense Reference" w:uiPriority="32" w:qFormat="1"/>
     <w:lsdException w:name="Book Title" w:uiPriority="33" w:qFormat="1"/>
-    <w:lsdException w:name="Bibliography" w:semiHidden="1" w:uiPriority="37" w:unhideWhenUsed="1"/>
-    <w:lsdException w:name="TOC Heading" w:semiHidden="1" w:uiPriority="39" w:unhideWhenUsed="1" w:qFormat="1"/>
+    <w:lsdException w:name="Bibliography" w:uiPriority="37" w:semiHidden="1" w:unhideWhenUsed="1"/>
+    <w:lsdException w:name="TOC Heading" w:uiPriority="39" w:semiHidden="1" w:unhideWhenUsed="1" w:qFormat="1"/>
     <w:lsdException w:name="Plain Table 1" w:uiPriority="41"/>
     <w:lsdException w:name="Plain Table 2" w:uiPriority="42"/>
     <w:lsdException w:name="Plain Table 3" w:uiPriority="43"/>
@@ -447,61 +1785,252 @@
     <w:lsdException w:name="Hashtag" w:semiHidden="1" w:unhideWhenUsed="1"/>
     <w:lsdException w:name="Unresolved Mention" w:semiHidden="1" w:unhideWhenUsed="1"/>
   </w:latentStyles>
-  <w:style w:type="paragraph" w:default="1" w:styleId="Normal">
+  <w:style w:type="paragraph" w:styleId="Normal" w:default="1">
     <w:name w:val="Normal"/>
     <w:qFormat/>
+    <w:pPr>
+      <w:widowControl/>
+      <w:bidi w:val="0"/>
+      <w:spacing w:lineRule="auto" w:line="259" w:before="0" w:after="160"/>
+      <w:jc w:val="left"/>
+    </w:pPr>
     <w:rPr>
-      <w:rFonts w:ascii="Univers for KPMG Light" w:hAnsi="Univers for KPMG Light"/>
+      <w:rFonts w:ascii="Univers for KPMG Light" w:hAnsi="Univers for KPMG Light" w:eastAsia="Calibri" w:cs="" w:cstheme="minorBidi" w:eastAsiaTheme="minorHAnsi"/>
+      <w:color w:val="auto"/>
+      <w:kern w:val="0"/>
+      <w:sz w:val="22"/>
+      <w:szCs w:val="22"/>
+      <w:lang w:val="en-NZ" w:eastAsia="en-US" w:bidi="ar-SA"/>
     </w:rPr>
   </w:style>
   <w:style w:type="paragraph" w:styleId="Heading1">
-    <w:name w:val="heading 1"/>
+    <w:name w:val="Heading 1"/>
     <w:basedOn w:val="Normal"/>
     <w:next w:val="Normal"/>
     <w:link w:val="Heading1Char"/>
     <w:uiPriority w:val="9"/>
     <w:qFormat/>
-    <w:rsid w:val="00476BAB"/>
+    <w:rsid w:val="00476bab"/>
     <w:pPr>
-      <w:keepNext/>
+      <w:keepNext w:val="true"/>
       <w:keepLines/>
       <w:spacing w:before="240" w:after="0"/>
       <w:outlineLvl w:val="0"/>
     </w:pPr>
     <w:rPr>
-      <w:rFonts w:asciiTheme="majorHAnsi" w:eastAsiaTheme="majorEastAsia" w:hAnsiTheme="majorHAnsi" w:cstheme="majorBidi"/>
-      <w:color w:val="2F5496" w:themeColor="accent1" w:themeShade="BF"/>
+      <w:rFonts w:ascii="Calibri Light" w:hAnsi="Calibri Light" w:eastAsia="" w:cs="" w:asciiTheme="majorHAnsi" w:cstheme="majorBidi" w:eastAsiaTheme="majorEastAsia" w:hAnsiTheme="majorHAnsi"/>
+      <w:color w:val="2F5496" w:themeColor="accent1" w:themeShade="bf"/>
       <w:sz w:val="32"/>
       <w:szCs w:val="32"/>
     </w:rPr>
   </w:style>
   <w:style w:type="paragraph" w:styleId="Heading2">
-    <w:name w:val="heading 2"/>
+    <w:name w:val="Heading 2"/>
     <w:basedOn w:val="Normal"/>
     <w:next w:val="Normal"/>
     <w:link w:val="Heading2Char"/>
     <w:uiPriority w:val="9"/>
     <w:unhideWhenUsed/>
     <w:qFormat/>
-    <w:rsid w:val="00476BAB"/>
+    <w:rsid w:val="00476bab"/>
     <w:pPr>
-      <w:keepNext/>
+      <w:keepNext w:val="true"/>
       <w:keepLines/>
       <w:spacing w:before="40" w:after="0"/>
       <w:outlineLvl w:val="1"/>
     </w:pPr>
     <w:rPr>
-      <w:rFonts w:asciiTheme="majorHAnsi" w:eastAsiaTheme="majorEastAsia" w:hAnsiTheme="majorHAnsi" w:cstheme="majorBidi"/>
-      <w:color w:val="2F5496" w:themeColor="accent1" w:themeShade="BF"/>
+      <w:rFonts w:ascii="Calibri Light" w:hAnsi="Calibri Light" w:eastAsia="" w:cs="" w:asciiTheme="majorHAnsi" w:cstheme="majorBidi" w:eastAsiaTheme="majorEastAsia" w:hAnsiTheme="majorHAnsi"/>
+      <w:color w:val="2F5496" w:themeColor="accent1" w:themeShade="bf"/>
       <w:sz w:val="26"/>
       <w:szCs w:val="26"/>
     </w:rPr>
   </w:style>
-  <w:style w:type="character" w:default="1" w:styleId="DefaultParagraphFont">
+  <w:style w:type="character" w:styleId="DefaultParagraphFont" w:default="1">
     <w:name w:val="Default Paragraph Font"/>
     <w:uiPriority w:val="1"/>
     <w:semiHidden/>
     <w:unhideWhenUsed/>
+    <w:qFormat/>
+    <w:rPr/>
+  </w:style>
+  <w:style w:type="character" w:styleId="Heading1Char" w:customStyle="1">
+    <w:name w:val="Heading 1 Char"/>
+    <w:basedOn w:val="DefaultParagraphFont"/>
+    <w:link w:val="Heading1"/>
+    <w:uiPriority w:val="9"/>
+    <w:qFormat/>
+    <w:rsid w:val="00476bab"/>
+    <w:rPr>
+      <w:rFonts w:ascii="Calibri Light" w:hAnsi="Calibri Light" w:eastAsia="" w:cs="" w:asciiTheme="majorHAnsi" w:cstheme="majorBidi" w:eastAsiaTheme="majorEastAsia" w:hAnsiTheme="majorHAnsi"/>
+      <w:color w:val="2F5496" w:themeColor="accent1" w:themeShade="bf"/>
+      <w:sz w:val="32"/>
+      <w:szCs w:val="32"/>
+    </w:rPr>
+  </w:style>
+  <w:style w:type="character" w:styleId="TitleChar" w:customStyle="1">
+    <w:name w:val="Title Char"/>
+    <w:basedOn w:val="DefaultParagraphFont"/>
+    <w:link w:val="Title"/>
+    <w:uiPriority w:val="10"/>
+    <w:qFormat/>
+    <w:rsid w:val="00476bab"/>
+    <w:rPr>
+      <w:rFonts w:ascii="Calibri Light" w:hAnsi="Calibri Light" w:eastAsia="" w:cs="" w:asciiTheme="majorHAnsi" w:cstheme="majorBidi" w:eastAsiaTheme="majorEastAsia" w:hAnsiTheme="majorHAnsi"/>
+      <w:spacing w:val="-10"/>
+      <w:kern w:val="2"/>
+      <w:sz w:val="56"/>
+      <w:szCs w:val="56"/>
+    </w:rPr>
+  </w:style>
+  <w:style w:type="character" w:styleId="SubtitleChar" w:customStyle="1">
+    <w:name w:val="Subtitle Char"/>
+    <w:basedOn w:val="DefaultParagraphFont"/>
+    <w:link w:val="Subtitle"/>
+    <w:uiPriority w:val="11"/>
+    <w:qFormat/>
+    <w:rsid w:val="00476bab"/>
+    <w:rPr>
+      <w:rFonts w:eastAsia="" w:eastAsiaTheme="minorEastAsia"/>
+      <w:color w:val="5A5A5A" w:themeColor="text1" w:themeTint="a5"/>
+      <w:spacing w:val="15"/>
+    </w:rPr>
+  </w:style>
+  <w:style w:type="character" w:styleId="Heading2Char" w:customStyle="1">
+    <w:name w:val="Heading 2 Char"/>
+    <w:basedOn w:val="DefaultParagraphFont"/>
+    <w:link w:val="Heading2"/>
+    <w:uiPriority w:val="9"/>
+    <w:qFormat/>
+    <w:rsid w:val="00476bab"/>
+    <w:rPr>
+      <w:rFonts w:ascii="Calibri Light" w:hAnsi="Calibri Light" w:eastAsia="" w:cs="" w:asciiTheme="majorHAnsi" w:cstheme="majorBidi" w:eastAsiaTheme="majorEastAsia" w:hAnsiTheme="majorHAnsi"/>
+      <w:color w:val="2F5496" w:themeColor="accent1" w:themeShade="bf"/>
+      <w:sz w:val="26"/>
+      <w:szCs w:val="26"/>
+    </w:rPr>
+  </w:style>
+  <w:style w:type="paragraph" w:styleId="Heading">
+    <w:name w:val="Heading"/>
+    <w:basedOn w:val="Normal"/>
+    <w:next w:val="TextBody"/>
+    <w:qFormat/>
+    <w:pPr>
+      <w:keepNext w:val="true"/>
+      <w:spacing w:before="240" w:after="120"/>
+    </w:pPr>
+    <w:rPr>
+      <w:rFonts w:ascii="Liberation Sans" w:hAnsi="Liberation Sans" w:eastAsia="Noto Sans CJK SC" w:cs="FreeSans"/>
+      <w:sz w:val="28"/>
+      <w:szCs w:val="28"/>
+    </w:rPr>
+  </w:style>
+  <w:style w:type="paragraph" w:styleId="TextBody">
+    <w:name w:val="Body Text"/>
+    <w:basedOn w:val="Normal"/>
+    <w:pPr>
+      <w:spacing w:lineRule="auto" w:line="276" w:before="0" w:after="140"/>
+    </w:pPr>
+    <w:rPr/>
+  </w:style>
+  <w:style w:type="paragraph" w:styleId="List">
+    <w:name w:val="List"/>
+    <w:basedOn w:val="TextBody"/>
+    <w:pPr/>
+    <w:rPr>
+      <w:rFonts w:cs="FreeSans"/>
+    </w:rPr>
+  </w:style>
+  <w:style w:type="paragraph" w:styleId="Caption">
+    <w:name w:val="Caption"/>
+    <w:basedOn w:val="Normal"/>
+    <w:qFormat/>
+    <w:pPr>
+      <w:suppressLineNumbers/>
+      <w:spacing w:before="120" w:after="120"/>
+    </w:pPr>
+    <w:rPr>
+      <w:rFonts w:cs="FreeSans"/>
+      <w:i/>
+      <w:iCs/>
+      <w:sz w:val="24"/>
+      <w:szCs w:val="24"/>
+    </w:rPr>
+  </w:style>
+  <w:style w:type="paragraph" w:styleId="Index">
+    <w:name w:val="Index"/>
+    <w:basedOn w:val="Normal"/>
+    <w:qFormat/>
+    <w:pPr>
+      <w:suppressLineNumbers/>
+    </w:pPr>
+    <w:rPr>
+      <w:rFonts w:cs="FreeSans"/>
+    </w:rPr>
+  </w:style>
+  <w:style w:type="paragraph" w:styleId="Title">
+    <w:name w:val="Title"/>
+    <w:basedOn w:val="Normal"/>
+    <w:next w:val="Normal"/>
+    <w:link w:val="TitleChar"/>
+    <w:uiPriority w:val="10"/>
+    <w:qFormat/>
+    <w:rsid w:val="00476bab"/>
+    <w:pPr>
+      <w:spacing w:lineRule="auto" w:line="240" w:before="0" w:after="0"/>
+      <w:contextualSpacing/>
+    </w:pPr>
+    <w:rPr>
+      <w:rFonts w:ascii="Calibri Light" w:hAnsi="Calibri Light" w:eastAsia="" w:cs="" w:asciiTheme="majorHAnsi" w:cstheme="majorBidi" w:eastAsiaTheme="majorEastAsia" w:hAnsiTheme="majorHAnsi"/>
+      <w:spacing w:val="-10"/>
+      <w:kern w:val="2"/>
+      <w:sz w:val="56"/>
+      <w:szCs w:val="56"/>
+    </w:rPr>
+  </w:style>
+  <w:style w:type="paragraph" w:styleId="Subtitle">
+    <w:name w:val="Subtitle"/>
+    <w:basedOn w:val="Normal"/>
+    <w:next w:val="Normal"/>
+    <w:link w:val="SubtitleChar"/>
+    <w:uiPriority w:val="11"/>
+    <w:qFormat/>
+    <w:rsid w:val="00476bab"/>
+    <w:pPr/>
+    <w:rPr>
+      <w:rFonts w:ascii="Calibri" w:hAnsi="Calibri" w:eastAsia="" w:asciiTheme="minorHAnsi" w:eastAsiaTheme="minorEastAsia" w:hAnsiTheme="minorHAnsi"/>
+      <w:color w:val="5A5A5A" w:themeColor="text1" w:themeTint="a5"/>
+      <w:spacing w:val="15"/>
+    </w:rPr>
+  </w:style>
+  <w:style w:type="paragraph" w:styleId="TableContents">
+    <w:name w:val="Table Contents"/>
+    <w:basedOn w:val="Normal"/>
+    <w:qFormat/>
+    <w:pPr>
+      <w:suppressLineNumbers/>
+    </w:pPr>
+    <w:rPr/>
+  </w:style>
+  <w:style w:type="paragraph" w:styleId="TableHeading">
+    <w:name w:val="Table Heading"/>
+    <w:basedOn w:val="TableContents"/>
+    <w:qFormat/>
+    <w:pPr>
+      <w:suppressLineNumbers/>
+      <w:jc w:val="center"/>
+    </w:pPr>
+    <w:rPr>
+      <w:b/>
+      <w:bCs/>
+    </w:rPr>
+  </w:style>
+  <w:style w:type="numbering" w:styleId="NoList" w:default="1">
+    <w:name w:val="No List"/>
+    <w:uiPriority w:val="99"/>
+    <w:semiHidden/>
+    <w:unhideWhenUsed/>
+    <w:qFormat/>
   </w:style>
   <w:style w:type="table" w:default="1" w:styleId="TableNormal">
     <w:name w:val="Normal Table"/>
@@ -517,103 +2046,6 @@
         <w:right w:w="108" w:type="dxa"/>
       </w:tblCellMar>
     </w:tblPr>
-  </w:style>
-  <w:style w:type="numbering" w:default="1" w:styleId="NoList">
-    <w:name w:val="No List"/>
-    <w:uiPriority w:val="99"/>
-    <w:semiHidden/>
-    <w:unhideWhenUsed/>
-  </w:style>
-  <w:style w:type="character" w:customStyle="1" w:styleId="Heading1Char">
-    <w:name w:val="Heading 1 Char"/>
-    <w:basedOn w:val="DefaultParagraphFont"/>
-    <w:link w:val="Heading1"/>
-    <w:uiPriority w:val="9"/>
-    <w:rsid w:val="00476BAB"/>
-    <w:rPr>
-      <w:rFonts w:asciiTheme="majorHAnsi" w:eastAsiaTheme="majorEastAsia" w:hAnsiTheme="majorHAnsi" w:cstheme="majorBidi"/>
-      <w:color w:val="2F5496" w:themeColor="accent1" w:themeShade="BF"/>
-      <w:sz w:val="32"/>
-      <w:szCs w:val="32"/>
-    </w:rPr>
-  </w:style>
-  <w:style w:type="paragraph" w:styleId="Title">
-    <w:name w:val="Title"/>
-    <w:basedOn w:val="Normal"/>
-    <w:next w:val="Normal"/>
-    <w:link w:val="TitleChar"/>
-    <w:uiPriority w:val="10"/>
-    <w:qFormat/>
-    <w:rsid w:val="00476BAB"/>
-    <w:pPr>
-      <w:spacing w:after="0" w:line="240" w:lineRule="auto"/>
-      <w:contextualSpacing/>
-    </w:pPr>
-    <w:rPr>
-      <w:rFonts w:asciiTheme="majorHAnsi" w:eastAsiaTheme="majorEastAsia" w:hAnsiTheme="majorHAnsi" w:cstheme="majorBidi"/>
-      <w:spacing w:val="-10"/>
-      <w:kern w:val="28"/>
-      <w:sz w:val="56"/>
-      <w:szCs w:val="56"/>
-    </w:rPr>
-  </w:style>
-  <w:style w:type="character" w:customStyle="1" w:styleId="TitleChar">
-    <w:name w:val="Title Char"/>
-    <w:basedOn w:val="DefaultParagraphFont"/>
-    <w:link w:val="Title"/>
-    <w:uiPriority w:val="10"/>
-    <w:rsid w:val="00476BAB"/>
-    <w:rPr>
-      <w:rFonts w:asciiTheme="majorHAnsi" w:eastAsiaTheme="majorEastAsia" w:hAnsiTheme="majorHAnsi" w:cstheme="majorBidi"/>
-      <w:spacing w:val="-10"/>
-      <w:kern w:val="28"/>
-      <w:sz w:val="56"/>
-      <w:szCs w:val="56"/>
-    </w:rPr>
-  </w:style>
-  <w:style w:type="paragraph" w:styleId="Subtitle">
-    <w:name w:val="Subtitle"/>
-    <w:basedOn w:val="Normal"/>
-    <w:next w:val="Normal"/>
-    <w:link w:val="SubtitleChar"/>
-    <w:uiPriority w:val="11"/>
-    <w:qFormat/>
-    <w:rsid w:val="00476BAB"/>
-    <w:pPr>
-      <w:numPr>
-        <w:ilvl w:val="1"/>
-      </w:numPr>
-    </w:pPr>
-    <w:rPr>
-      <w:rFonts w:asciiTheme="minorHAnsi" w:eastAsiaTheme="minorEastAsia" w:hAnsiTheme="minorHAnsi"/>
-      <w:color w:val="5A5A5A" w:themeColor="text1" w:themeTint="A5"/>
-      <w:spacing w:val="15"/>
-    </w:rPr>
-  </w:style>
-  <w:style w:type="character" w:customStyle="1" w:styleId="SubtitleChar">
-    <w:name w:val="Subtitle Char"/>
-    <w:basedOn w:val="DefaultParagraphFont"/>
-    <w:link w:val="Subtitle"/>
-    <w:uiPriority w:val="11"/>
-    <w:rsid w:val="00476BAB"/>
-    <w:rPr>
-      <w:rFonts w:eastAsiaTheme="minorEastAsia"/>
-      <w:color w:val="5A5A5A" w:themeColor="text1" w:themeTint="A5"/>
-      <w:spacing w:val="15"/>
-    </w:rPr>
-  </w:style>
-  <w:style w:type="character" w:customStyle="1" w:styleId="Heading2Char">
-    <w:name w:val="Heading 2 Char"/>
-    <w:basedOn w:val="DefaultParagraphFont"/>
-    <w:link w:val="Heading2"/>
-    <w:uiPriority w:val="9"/>
-    <w:rsid w:val="00476BAB"/>
-    <w:rPr>
-      <w:rFonts w:asciiTheme="majorHAnsi" w:eastAsiaTheme="majorEastAsia" w:hAnsiTheme="majorHAnsi" w:cstheme="majorBidi"/>
-      <w:color w:val="2F5496" w:themeColor="accent1" w:themeShade="BF"/>
-      <w:sz w:val="26"/>
-      <w:szCs w:val="26"/>
-    </w:rPr>
   </w:style>
 </w:styles>
 </file>

</xml_diff>

<commit_message>
361 A1 draft 2
</commit_message>
<xml_diff>
--- a/Compsci361/Assignment 1.docx
+++ b/Compsci361/Assignment 1.docx
@@ -49,7 +49,15 @@
       </w:pPr>
       <w:r>
         <w:rPr/>
-        <w:t xml:space="preserve">Obscured A is the real file while Obscured B is the shuffled dataset. </w:t>
+        <w:t>Obscure</w:t>
+      </w:r>
+      <w:r>
+        <w:rPr/>
+        <w:t xml:space="preserve">d </w:t>
+      </w:r>
+      <w:r>
+        <w:rPr/>
+        <w:t xml:space="preserve">A is the real file while Obscured B is the shuffled dataset. </w:t>
       </w:r>
     </w:p>
     <w:p>
@@ -89,7 +97,20 @@
           <w:szCs w:val="22"/>
           <w:lang w:val="en-NZ" w:eastAsia="en-US" w:bidi="ar-SA"/>
         </w:rPr>
-        <w:t>Examing nodes and tree structure</w:t>
+        <w:t>Examine size and structure</w:t>
+      </w:r>
+      <w:r>
+        <w:rPr>
+          <w:rFonts w:eastAsia="Calibri" w:cs="" w:cstheme="minorBidi" w:eastAsiaTheme="minorHAnsi"/>
+          <w:i/>
+          <w:iCs/>
+          <w:color w:val="auto"/>
+          <w:kern w:val="0"/>
+          <w:sz w:val="22"/>
+          <w:szCs w:val="22"/>
+          <w:lang w:val="en-NZ" w:eastAsia="en-US" w:bidi="ar-SA"/>
+        </w:rPr>
+        <w:t xml:space="preserve"> of the tree</w:t>
       </w:r>
     </w:p>
     <w:p>
@@ -99,23 +120,39 @@
       </w:pPr>
       <w:r>
         <w:rPr/>
-        <w:t xml:space="preserve">The first method used was to examine the structure of the decision tree </w:t>
-      </w:r>
-      <w:r>
-        <w:rPr/>
-        <w:t>and nodes of the decision tree produced</w:t>
-      </w:r>
-      <w:r>
-        <w:rPr/>
-        <w:t xml:space="preserve">. The decision tree created by Obscure A had a size of 1636 and had 1623 leaves. In comparision the decision tree created by Obscure B had a size of 1 and </w:t>
-      </w:r>
-      <w:r>
-        <w:rPr/>
-        <w:t xml:space="preserve">had </w:t>
-      </w:r>
-      <w:r>
-        <w:rPr/>
-        <w:t xml:space="preserve">1 leaf. Therefore, as the tree fitted to Obscure B had no </w:t>
+        <w:t>The first method used was to examine the structure of the decision tree and nodes of the decision tree produced. The decision tree created by Obscure</w:t>
+      </w:r>
+      <w:r>
+        <w:rPr/>
+        <w:t>d</w:t>
+      </w:r>
+      <w:r>
+        <w:rPr/>
+        <w:t xml:space="preserve"> A had a size of 1636 and had 1623 leaves. In comparision the decision tree created by Obscure</w:t>
+      </w:r>
+      <w:r>
+        <w:rPr/>
+        <w:t>d</w:t>
+      </w:r>
+      <w:r>
+        <w:rPr/>
+        <w:t xml:space="preserve"> B had a size of 1 and had 1 leaf. </w:t>
+      </w:r>
+      <w:r>
+        <w:rPr/>
+        <w:t>This means t</w:t>
+      </w:r>
+      <w:r>
+        <w:rPr/>
+        <w:t>he tree fitted to Obscure</w:t>
+      </w:r>
+      <w:r>
+        <w:rPr/>
+        <w:t>d</w:t>
+      </w:r>
+      <w:r>
+        <w:rPr/>
+        <w:t xml:space="preserve"> B had no </w:t>
       </w:r>
       <w:r>
         <w:rPr>
@@ -130,31 +167,23 @@
       </w:r>
       <w:r>
         <w:rPr/>
-        <w:t xml:space="preserve"> nodes </w:t>
-      </w:r>
-      <w:r>
-        <w:rPr/>
-        <w:t>meaning that</w:t>
-      </w:r>
-      <w:r>
-        <w:rPr/>
-        <w:t xml:space="preserve"> </w:t>
-      </w:r>
-      <w:r>
-        <w:rPr/>
-        <w:t>no attributes were used during the classification. Therefore,</w:t>
-      </w:r>
-      <w:r>
-        <w:rPr/>
-        <w:t xml:space="preserve"> the tree found no useful features. </w:t>
-      </w:r>
-      <w:r>
-        <w:rPr/>
-        <w:t>H</w:t>
-      </w:r>
-      <w:r>
-        <w:rPr/>
-        <w:t>ence it was concluded that Obscure B did not contain a signal and was the shuffled dataset.</w:t>
+        <w:t xml:space="preserve"> nodes meaning that no attributes were used during the classification. Therefore, the tree found no useful features </w:t>
+      </w:r>
+      <w:r>
+        <w:rPr/>
+        <w:t>during the pruning process</w:t>
+      </w:r>
+      <w:r>
+        <w:rPr/>
+        <w:t>. Hence it was concluded that Obscure</w:t>
+      </w:r>
+      <w:r>
+        <w:rPr/>
+        <w:t>d</w:t>
+      </w:r>
+      <w:r>
+        <w:rPr/>
+        <w:t xml:space="preserve"> B did not contain a signal and was the shuffled dataset.</w:t>
       </w:r>
     </w:p>
     <w:p>
@@ -181,39 +210,63 @@
       </w:pPr>
       <w:r>
         <w:rPr/>
-        <w:t>The second method involved fitting a decision tree on both datasets with 10-fold cross validation. Then shuffling both datasets, rerunning the training process with 10-fold cross validation and comparing the results to before shuffling. Prior to shuffling the accuracy for Obscure A was 92.1% and for Obscure B was 88.</w:t>
-      </w:r>
-      <w:r>
-        <w:rPr/>
-        <w:t>6</w:t>
-      </w:r>
-      <w:r>
-        <w:rPr/>
-        <w:t>%. After shuffling the accuracy for Obscure A dropped down to 88.</w:t>
-      </w:r>
-      <w:r>
-        <w:rPr/>
-        <w:t>6</w:t>
-      </w:r>
-      <w:r>
-        <w:rPr/>
-        <w:t xml:space="preserve">% and for Obscure B the average accuracy remained at </w:t>
-      </w:r>
-      <w:r>
-        <w:rPr/>
-        <w:t>88.6%</w:t>
-      </w:r>
-      <w:r>
-        <w:rPr/>
-        <w:t>. Therefore, as the</w:t>
-      </w:r>
-      <w:r>
-        <w:rPr/>
-        <w:t xml:space="preserve"> </w:t>
-      </w:r>
-      <w:r>
-        <w:rPr/>
-        <w:t xml:space="preserve">accuracy for Obscure A decreased when the dataset was </w:t>
+        <w:t xml:space="preserve">The second method involved fitting a decision tree on both datasets with 10-fold cross-validation, </w:t>
+      </w:r>
+      <w:r>
+        <w:rPr/>
+        <w:t>t</w:t>
+      </w:r>
+      <w:r>
+        <w:rPr/>
+        <w:t xml:space="preserve">hen shuffling both datasets </w:t>
+      </w:r>
+      <w:r>
+        <w:rPr/>
+        <w:t xml:space="preserve">and </w:t>
+      </w:r>
+      <w:r>
+        <w:rPr/>
+        <w:t>re-running the training process with 10-fold cross-validation and comparing the results to before shuffling. Prior to shuffling the accuracy for Obscure</w:t>
+      </w:r>
+      <w:r>
+        <w:rPr/>
+        <w:t>d</w:t>
+      </w:r>
+      <w:r>
+        <w:rPr/>
+        <w:t xml:space="preserve"> A was 92.1% and for Obscure</w:t>
+      </w:r>
+      <w:r>
+        <w:rPr/>
+        <w:t>d</w:t>
+      </w:r>
+      <w:r>
+        <w:rPr/>
+        <w:t xml:space="preserve"> B was 88.6%. After shuffling the accuracy for Obscure</w:t>
+      </w:r>
+      <w:r>
+        <w:rPr/>
+        <w:t>d</w:t>
+      </w:r>
+      <w:r>
+        <w:rPr/>
+        <w:t xml:space="preserve"> A dropped down to 88.6% and for Obscure</w:t>
+      </w:r>
+      <w:r>
+        <w:rPr/>
+        <w:t>d</w:t>
+      </w:r>
+      <w:r>
+        <w:rPr/>
+        <w:t xml:space="preserve"> B the accuracy remained at 88.6%. Therefore, as the accuracy for Obscure</w:t>
+      </w:r>
+      <w:r>
+        <w:rPr/>
+        <w:t>d</w:t>
+      </w:r>
+      <w:r>
+        <w:rPr/>
+        <w:t xml:space="preserve"> A decreased when the dataset was </w:t>
       </w:r>
       <w:r>
         <w:rPr>
@@ -224,19 +277,7 @@
           <w:szCs w:val="22"/>
           <w:lang w:val="en-NZ" w:eastAsia="en-US" w:bidi="ar-SA"/>
         </w:rPr>
-        <w:t xml:space="preserve">randomly shuffled, Obscure A is the real dataset. Furthermore, as the accuracy for </w:t>
-      </w:r>
-      <w:r>
-        <w:rPr/>
-        <w:t xml:space="preserve">Obscure B remained similar </w:t>
-      </w:r>
-      <w:r>
-        <w:rPr/>
-        <w:t xml:space="preserve">before and after randomisation, </w:t>
-      </w:r>
-      <w:r>
-        <w:rPr/>
-        <w:t xml:space="preserve">Obscure B </w:t>
+        <w:t>randomly shuffled, Obscure</w:t>
       </w:r>
       <w:r>
         <w:rPr>
@@ -247,31 +288,7 @@
           <w:szCs w:val="22"/>
           <w:lang w:val="en-NZ" w:eastAsia="en-US" w:bidi="ar-SA"/>
         </w:rPr>
-        <w:t>does</w:t>
-      </w:r>
-      <w:r>
-        <w:rPr/>
-        <w:t xml:space="preserve"> not contain a signal and was the shuffled dataset. </w:t>
-      </w:r>
-    </w:p>
-    <w:p>
-      <w:pPr>
-        <w:pStyle w:val="Heading2"/>
-        <w:rPr/>
-      </w:pPr>
-      <w:r>
-        <w:rPr/>
-        <w:t>Part C</w:t>
-      </w:r>
-    </w:p>
-    <w:p>
-      <w:pPr>
-        <w:pStyle w:val="Normal"/>
-        <w:rPr/>
-      </w:pPr>
-      <w:r>
-        <w:rPr/>
-        <w:t xml:space="preserve">Assessing the nodes and leaves of the decision tree’s produced (method 1) and re-shuffling the data (method 2) work well even as the datasets are scaled down. These techniques work well even when the datasets are scaled down because the distribution </w:t>
+        <w:t>d</w:t>
       </w:r>
       <w:r>
         <w:rPr>
@@ -282,19 +299,27 @@
           <w:szCs w:val="22"/>
           <w:lang w:val="en-NZ" w:eastAsia="en-US" w:bidi="ar-SA"/>
         </w:rPr>
-        <w:t>target labels</w:t>
-      </w:r>
-      <w:r>
-        <w:rPr/>
-        <w:t xml:space="preserve"> </w:t>
-      </w:r>
-      <w:r>
-        <w:rPr/>
-        <w:t>when</w:t>
-      </w:r>
-      <w:r>
-        <w:rPr/>
-        <w:t xml:space="preserve"> scaled down is similar to the distribution of </w:t>
+        <w:t xml:space="preserve"> A is the real dataset. Furthermore, as the accuracy for </w:t>
+      </w:r>
+      <w:r>
+        <w:rPr/>
+        <w:t>Obscure</w:t>
+      </w:r>
+      <w:r>
+        <w:rPr/>
+        <w:t>d</w:t>
+      </w:r>
+      <w:r>
+        <w:rPr/>
+        <w:t xml:space="preserve"> B remained similar before and after randomisation, Obscure</w:t>
+      </w:r>
+      <w:r>
+        <w:rPr/>
+        <w:t>d</w:t>
+      </w:r>
+      <w:r>
+        <w:rPr/>
+        <w:t xml:space="preserve"> B </w:t>
       </w:r>
       <w:r>
         <w:rPr>
@@ -305,11 +330,21 @@
           <w:szCs w:val="22"/>
           <w:lang w:val="en-NZ" w:eastAsia="en-US" w:bidi="ar-SA"/>
         </w:rPr>
-        <w:t>target labels</w:t>
-      </w:r>
-      <w:r>
-        <w:rPr/>
-        <w:t xml:space="preserve"> in the original dataset. </w:t>
+        <w:t>does</w:t>
+      </w:r>
+      <w:r>
+        <w:rPr/>
+        <w:t xml:space="preserve"> not contain a signal and was the shuffled dataset. </w:t>
+      </w:r>
+    </w:p>
+    <w:p>
+      <w:pPr>
+        <w:pStyle w:val="Heading2"/>
+        <w:rPr/>
+      </w:pPr>
+      <w:r>
+        <w:rPr/>
+        <w:t>Part C</w:t>
       </w:r>
     </w:p>
     <w:p>
@@ -319,11 +354,7 @@
       </w:pPr>
       <w:r>
         <w:rPr/>
-        <w:t>Results are summarized below:</w:t>
-      </w:r>
-      <w:r>
-        <w:rPr/>
-        <w:t xml:space="preserve">  </w:t>
+        <w:t xml:space="preserve">Both methods (described above) were passed scaled down versions of Obscured A and Obscured B. The results are summarized below: </w:t>
       </w:r>
     </w:p>
     <w:tbl>
@@ -339,17 +370,17 @@
         </w:tblCellMar>
       </w:tblPr>
       <w:tblGrid>
-        <w:gridCol w:w="1528"/>
+        <w:gridCol w:w="1527"/>
         <w:gridCol w:w="1819"/>
         <w:gridCol w:w="2034"/>
-        <w:gridCol w:w="1707"/>
+        <w:gridCol w:w="1708"/>
         <w:gridCol w:w="1931"/>
       </w:tblGrid>
       <w:tr>
         <w:trPr/>
         <w:tc>
           <w:tcPr>
-            <w:tcW w:w="1528" w:type="dxa"/>
+            <w:tcW w:w="1527" w:type="dxa"/>
             <w:tcBorders/>
           </w:tcPr>
           <w:p>
@@ -433,7 +464,7 @@
         </w:tc>
         <w:tc>
           <w:tcPr>
-            <w:tcW w:w="1707" w:type="dxa"/>
+            <w:tcW w:w="1708" w:type="dxa"/>
             <w:tcBorders/>
           </w:tcPr>
           <w:p>
@@ -508,7 +539,7 @@
         <w:trPr/>
         <w:tc>
           <w:tcPr>
-            <w:tcW w:w="1528" w:type="dxa"/>
+            <w:tcW w:w="1527" w:type="dxa"/>
             <w:tcBorders/>
           </w:tcPr>
           <w:p>
@@ -577,7 +608,7 @@
         </w:tc>
         <w:tc>
           <w:tcPr>
-            <w:tcW w:w="1707" w:type="dxa"/>
+            <w:tcW w:w="1708" w:type="dxa"/>
             <w:tcBorders/>
           </w:tcPr>
           <w:p>
@@ -617,21 +648,7 @@
                 <w:sz w:val="16"/>
                 <w:szCs w:val="16"/>
               </w:rPr>
-              <w:t>88.</w:t>
-            </w:r>
-            <w:r>
-              <w:rPr>
-                <w:sz w:val="16"/>
-                <w:szCs w:val="16"/>
-              </w:rPr>
-              <w:t>6</w:t>
-            </w:r>
-            <w:r>
-              <w:rPr>
-                <w:sz w:val="16"/>
-                <w:szCs w:val="16"/>
-              </w:rPr>
-              <w:t>%</w:t>
+              <w:t>88.6%</w:t>
             </w:r>
           </w:p>
         </w:tc>
@@ -640,7 +657,7 @@
         <w:trPr/>
         <w:tc>
           <w:tcPr>
-            <w:tcW w:w="1528" w:type="dxa"/>
+            <w:tcW w:w="1527" w:type="dxa"/>
             <w:tcBorders/>
           </w:tcPr>
           <w:p>
@@ -709,7 +726,7 @@
         </w:tc>
         <w:tc>
           <w:tcPr>
-            <w:tcW w:w="1707" w:type="dxa"/>
+            <w:tcW w:w="1708" w:type="dxa"/>
             <w:tcBorders/>
           </w:tcPr>
           <w:p>
@@ -758,7 +775,7 @@
         <w:trPr/>
         <w:tc>
           <w:tcPr>
-            <w:tcW w:w="1528" w:type="dxa"/>
+            <w:tcW w:w="1527" w:type="dxa"/>
             <w:tcBorders/>
           </w:tcPr>
           <w:p>
@@ -827,7 +844,7 @@
         </w:tc>
         <w:tc>
           <w:tcPr>
-            <w:tcW w:w="1707" w:type="dxa"/>
+            <w:tcW w:w="1708" w:type="dxa"/>
             <w:tcBorders/>
           </w:tcPr>
           <w:p>
@@ -876,7 +893,7 @@
         <w:trPr/>
         <w:tc>
           <w:tcPr>
-            <w:tcW w:w="1528" w:type="dxa"/>
+            <w:tcW w:w="1527" w:type="dxa"/>
             <w:tcBorders/>
           </w:tcPr>
           <w:p>
@@ -945,7 +962,7 @@
         </w:tc>
         <w:tc>
           <w:tcPr>
-            <w:tcW w:w="1707" w:type="dxa"/>
+            <w:tcW w:w="1708" w:type="dxa"/>
             <w:tcBorders/>
           </w:tcPr>
           <w:p>
@@ -962,21 +979,7 @@
                 <w:sz w:val="16"/>
                 <w:szCs w:val="16"/>
               </w:rPr>
-              <w:t>88.</w:t>
-            </w:r>
-            <w:r>
-              <w:rPr>
-                <w:sz w:val="16"/>
-                <w:szCs w:val="16"/>
-              </w:rPr>
-              <w:t>6</w:t>
-            </w:r>
-            <w:r>
-              <w:rPr>
-                <w:sz w:val="16"/>
-                <w:szCs w:val="16"/>
-              </w:rPr>
-              <w:t>%</w:t>
+              <w:t>88.6%</w:t>
             </w:r>
           </w:p>
         </w:tc>
@@ -999,21 +1002,7 @@
                 <w:sz w:val="16"/>
                 <w:szCs w:val="16"/>
               </w:rPr>
-              <w:t>88.</w:t>
-            </w:r>
-            <w:r>
-              <w:rPr>
-                <w:sz w:val="16"/>
-                <w:szCs w:val="16"/>
-              </w:rPr>
-              <w:t>6</w:t>
-            </w:r>
-            <w:r>
-              <w:rPr>
-                <w:sz w:val="16"/>
-                <w:szCs w:val="16"/>
-              </w:rPr>
-              <w:t>%</w:t>
+              <w:t>88.6%</w:t>
             </w:r>
           </w:p>
         </w:tc>
@@ -1022,7 +1011,7 @@
         <w:trPr/>
         <w:tc>
           <w:tcPr>
-            <w:tcW w:w="1528" w:type="dxa"/>
+            <w:tcW w:w="1527" w:type="dxa"/>
             <w:tcBorders/>
           </w:tcPr>
           <w:p>
@@ -1091,7 +1080,7 @@
         </w:tc>
         <w:tc>
           <w:tcPr>
-            <w:tcW w:w="1707" w:type="dxa"/>
+            <w:tcW w:w="1708" w:type="dxa"/>
             <w:tcBorders/>
           </w:tcPr>
           <w:p>
@@ -1140,7 +1129,7 @@
         <w:trPr/>
         <w:tc>
           <w:tcPr>
-            <w:tcW w:w="1528" w:type="dxa"/>
+            <w:tcW w:w="1527" w:type="dxa"/>
             <w:tcBorders/>
           </w:tcPr>
           <w:p>
@@ -1209,7 +1198,7 @@
         </w:tc>
         <w:tc>
           <w:tcPr>
-            <w:tcW w:w="1707" w:type="dxa"/>
+            <w:tcW w:w="1708" w:type="dxa"/>
             <w:tcBorders/>
           </w:tcPr>
           <w:p>
@@ -1262,25 +1251,27 @@
       </w:pPr>
       <w:r>
         <w:rPr/>
-        <w:t xml:space="preserve">From the results of method 1 you can see clear differences in the structure of the decision trees fitted on Obscure A (and its scaled variants) and Obscure B (and its scaled variants). As the number of total instances was scaled down the size of the overall tree’s produced got smaller, however the differences in the size of the trees remained significant. The trees produced by all scaled variants of Obscure B contained a single node, indicating they found no useful features and thus allowed us to easily conclude that Obscure B-50 and Obscure B-25 were the shuffled datasets. </w:t>
-      </w:r>
-    </w:p>
-    <w:p>
-      <w:pPr>
-        <w:pStyle w:val="Normal"/>
-        <w:rPr/>
-      </w:pPr>
-      <w:r>
-        <w:rPr/>
-        <w:t xml:space="preserve">From the results of method 2 you can see the as the </w:t>
-      </w:r>
-      <w:r>
-        <w:rPr/>
-        <w:t xml:space="preserve">Obscure A </w:t>
-      </w:r>
-      <w:r>
-        <w:rPr/>
-        <w:t xml:space="preserve">dataset </w:t>
+        <w:br/>
+      </w:r>
+      <w:r>
+        <w:rPr/>
+        <w:t xml:space="preserve">As can be seen from the results, the methods both </w:t>
+      </w:r>
+      <w:r>
+        <w:rPr/>
+        <w:t xml:space="preserve">work </w:t>
+      </w:r>
+      <w:r>
+        <w:rPr/>
+        <w:t>well</w:t>
+      </w:r>
+      <w:r>
+        <w:rPr/>
+        <w:t xml:space="preserve"> </w:t>
+      </w:r>
+      <w:r>
+        <w:rPr/>
+        <w:t xml:space="preserve">to distinguish between the scaled-down variants of Obscured A and Obscured B. The reason the methods work well is because the scaled down datasets are representitive samples of the original datasets. However, it is evident that both the size of tree and the gap between the randomised/unrandomised accuracy </w:t>
       </w:r>
       <w:r>
         <w:rPr>
@@ -1291,35 +1282,11 @@
           <w:szCs w:val="22"/>
           <w:lang w:val="en-NZ" w:eastAsia="en-US" w:bidi="ar-SA"/>
         </w:rPr>
-        <w:t>is scaled down</w:t>
-      </w:r>
-      <w:r>
-        <w:rPr/>
-        <w:t xml:space="preserve"> the </w:t>
-      </w:r>
-      <w:r>
-        <w:rPr/>
-        <w:t xml:space="preserve">unrandomised accuracy decreases slightly. However, the difference between the unrandomised and randomised accuracies of all variants of Obscure A is signficiant enough to indicate that Obscure A must be the dataset with a signal. In comparision the unrandomised and randomised accuarcies of Obscure B when scaled down remains similar, indicating that Obscure B (and its variants) is the shuffled dataset. </w:t>
-      </w:r>
-    </w:p>
-    <w:p>
-      <w:pPr>
-        <w:pStyle w:val="Heading2"/>
-        <w:rPr/>
-      </w:pPr>
-      <w:r>
-        <w:rPr/>
-        <w:t>Part D</w:t>
-      </w:r>
-    </w:p>
-    <w:p>
-      <w:pPr>
-        <w:pStyle w:val="Normal"/>
-        <w:rPr/>
-      </w:pPr>
-      <w:r>
-        <w:rPr/>
-        <w:t xml:space="preserve">Method 1 (examing the tree structure) is more reliable </w:t>
+        <w:t>are</w:t>
+      </w:r>
+      <w:r>
+        <w:rPr/>
+        <w:t xml:space="preserve"> becoming smaller. Therefore, what can be concluded is as the datasets become smaller (same number of </w:t>
       </w:r>
       <w:r>
         <w:rPr>
@@ -1330,7 +1297,15 @@
           <w:szCs w:val="22"/>
           <w:lang w:val="en-NZ" w:eastAsia="en-US" w:bidi="ar-SA"/>
         </w:rPr>
-        <w:t xml:space="preserve">than Method 2 (re-shuffling data). </w:t>
+        <w:t>variables</w:t>
+      </w:r>
+      <w:r>
+        <w:rPr/>
+        <w:t>, less instances) there will come a point where it will be</w:t>
+      </w:r>
+      <w:r>
+        <w:rPr/>
+        <w:t xml:space="preserve"> very diffucult to tell the true </w:t>
       </w:r>
       <w:r>
         <w:rPr>
@@ -1341,8 +1316,28 @@
           <w:szCs w:val="22"/>
           <w:lang w:val="en-NZ" w:eastAsia="en-US" w:bidi="ar-SA"/>
         </w:rPr>
-        <w:t>The key reason for this is when</w:t>
-      </w:r>
+        <w:t>dataset</w:t>
+      </w:r>
+      <w:r>
+        <w:rPr/>
+        <w:t xml:space="preserve"> from the randomised one.</w:t>
+      </w:r>
+    </w:p>
+    <w:p>
+      <w:pPr>
+        <w:pStyle w:val="Heading2"/>
+        <w:rPr/>
+      </w:pPr>
+      <w:r>
+        <w:rPr/>
+        <w:t>Part D</w:t>
+      </w:r>
+    </w:p>
+    <w:p>
+      <w:pPr>
+        <w:pStyle w:val="Normal"/>
+        <w:rPr/>
+      </w:pPr>
       <w:r>
         <w:rPr>
           <w:rFonts w:eastAsia="Calibri" w:cs="" w:cstheme="minorBidi" w:eastAsiaTheme="minorHAnsi"/>
@@ -1352,7 +1347,117 @@
           <w:szCs w:val="22"/>
           <w:lang w:val="en-NZ" w:eastAsia="en-US" w:bidi="ar-SA"/>
         </w:rPr>
-        <w:t xml:space="preserve"> randomly shuffling there is the chance that shuffling does not truly simulate randomness. For example in the case where shuffling only affects the majority class labels. In this scenario, the randomised and unrandomised accuracy of the Obscure A dataset would be similar, rendering method 2 with insufficient evidence to decide which dataset has been shuffled.</w:t>
+        <w:t xml:space="preserve">Method 2 (re-shuffling the data) </w:t>
+      </w:r>
+      <w:r>
+        <w:rPr>
+          <w:rFonts w:eastAsia="Calibri" w:cs="" w:cstheme="minorBidi" w:eastAsiaTheme="minorHAnsi"/>
+          <w:color w:val="auto"/>
+          <w:kern w:val="0"/>
+          <w:sz w:val="22"/>
+          <w:szCs w:val="22"/>
+          <w:lang w:val="en-NZ" w:eastAsia="en-US" w:bidi="ar-SA"/>
+        </w:rPr>
+        <w:t>is more reliable than</w:t>
+      </w:r>
+      <w:r>
+        <w:rPr>
+          <w:rFonts w:eastAsia="Calibri" w:cs="" w:cstheme="minorBidi" w:eastAsiaTheme="minorHAnsi"/>
+          <w:color w:val="auto"/>
+          <w:kern w:val="0"/>
+          <w:sz w:val="22"/>
+          <w:szCs w:val="22"/>
+          <w:lang w:val="en-NZ" w:eastAsia="en-US" w:bidi="ar-SA"/>
+        </w:rPr>
+        <w:t xml:space="preserve"> Method 1 (examine tree structure). This is because as the datasets are scaled down (same number of variables, less instances), the tendency </w:t>
+      </w:r>
+      <w:r>
+        <w:rPr>
+          <w:rFonts w:eastAsia="Calibri" w:cs="" w:cstheme="minorBidi" w:eastAsiaTheme="minorHAnsi"/>
+          <w:color w:val="auto"/>
+          <w:kern w:val="0"/>
+          <w:sz w:val="22"/>
+          <w:szCs w:val="22"/>
+          <w:lang w:val="en-NZ" w:eastAsia="en-US" w:bidi="ar-SA"/>
+        </w:rPr>
+        <w:t>of</w:t>
+      </w:r>
+      <w:r>
+        <w:rPr>
+          <w:rFonts w:eastAsia="Calibri" w:cs="" w:cstheme="minorBidi" w:eastAsiaTheme="minorHAnsi"/>
+          <w:color w:val="auto"/>
+          <w:kern w:val="0"/>
+          <w:sz w:val="22"/>
+          <w:szCs w:val="22"/>
+          <w:lang w:val="en-NZ" w:eastAsia="en-US" w:bidi="ar-SA"/>
+        </w:rPr>
+        <w:t xml:space="preserve"> a decision tree to overfit will increase. Therefore, in Method 1 both datasets (shuffled and normal) </w:t>
+      </w:r>
+      <w:r>
+        <w:rPr>
+          <w:rFonts w:eastAsia="Calibri" w:cs="" w:cstheme="minorBidi" w:eastAsiaTheme="minorHAnsi"/>
+          <w:color w:val="auto"/>
+          <w:kern w:val="0"/>
+          <w:sz w:val="22"/>
+          <w:szCs w:val="22"/>
+          <w:lang w:val="en-NZ" w:eastAsia="en-US" w:bidi="ar-SA"/>
+        </w:rPr>
+        <w:t>may</w:t>
+      </w:r>
+      <w:r>
+        <w:rPr>
+          <w:rFonts w:eastAsia="Calibri" w:cs="" w:cstheme="minorBidi" w:eastAsiaTheme="minorHAnsi"/>
+          <w:color w:val="auto"/>
+          <w:kern w:val="0"/>
+          <w:sz w:val="22"/>
+          <w:szCs w:val="22"/>
+          <w:lang w:val="en-NZ" w:eastAsia="en-US" w:bidi="ar-SA"/>
+        </w:rPr>
+        <w:t xml:space="preserve"> produce a </w:t>
+      </w:r>
+      <w:r>
+        <w:rPr>
+          <w:rFonts w:eastAsia="Calibri" w:cs="" w:cstheme="minorBidi" w:eastAsiaTheme="minorHAnsi"/>
+          <w:color w:val="auto"/>
+          <w:kern w:val="0"/>
+          <w:sz w:val="22"/>
+          <w:szCs w:val="22"/>
+          <w:lang w:val="en-NZ" w:eastAsia="en-US" w:bidi="ar-SA"/>
+        </w:rPr>
+        <w:t>viable</w:t>
+      </w:r>
+      <w:r>
+        <w:rPr>
+          <w:rFonts w:eastAsia="Calibri" w:cs="" w:cstheme="minorBidi" w:eastAsiaTheme="minorHAnsi"/>
+          <w:color w:val="auto"/>
+          <w:kern w:val="0"/>
+          <w:sz w:val="22"/>
+          <w:szCs w:val="22"/>
+          <w:lang w:val="en-NZ" w:eastAsia="en-US" w:bidi="ar-SA"/>
+        </w:rPr>
+        <w:t xml:space="preserve"> decision trees, making it difficult to distinguish between them. In contrast </w:t>
+      </w:r>
+      <w:r>
+        <w:rPr>
+          <w:rFonts w:eastAsia="Calibri" w:cs="" w:cstheme="minorBidi" w:eastAsiaTheme="minorHAnsi"/>
+          <w:color w:val="auto"/>
+          <w:kern w:val="0"/>
+          <w:sz w:val="22"/>
+          <w:szCs w:val="22"/>
+          <w:lang w:val="en-NZ" w:eastAsia="en-US" w:bidi="ar-SA"/>
+        </w:rPr>
+        <w:t>the</w:t>
+      </w:r>
+      <w:r>
+        <w:rPr>
+          <w:rFonts w:eastAsia="Calibri" w:cs="" w:cstheme="minorBidi" w:eastAsiaTheme="minorHAnsi"/>
+          <w:color w:val="auto"/>
+          <w:kern w:val="0"/>
+          <w:sz w:val="22"/>
+          <w:szCs w:val="22"/>
+          <w:lang w:val="en-NZ" w:eastAsia="en-US" w:bidi="ar-SA"/>
+        </w:rPr>
+        <w:t xml:space="preserve"> 10-fold cross-validation in Method 2 should aid with overfitting, making it possible to distinguish between the randomised and normal datasets. However, as aforementioned there will come a point where the datasets are small enough and it will be impossible to distinguish between Obscured A and Obscured B. </w:t>
       </w:r>
     </w:p>
     <w:p>
@@ -1366,6 +1471,24 @@
           <w:szCs w:val="22"/>
           <w:lang w:val="en-NZ" w:eastAsia="en-US" w:bidi="ar-SA"/>
         </w:rPr>
+      </w:pPr>
+      <w:r>
+        <w:rPr>
+          <w:rFonts w:eastAsia="Calibri" w:cs="" w:cstheme="minorBidi" w:eastAsiaTheme="minorHAnsi"/>
+          <w:color w:val="auto"/>
+          <w:kern w:val="0"/>
+          <w:sz w:val="22"/>
+          <w:szCs w:val="22"/>
+          <w:lang w:val="en-NZ" w:eastAsia="en-US" w:bidi="ar-SA"/>
+        </w:rPr>
+        <w:br/>
+      </w:r>
+    </w:p>
+    <w:p>
+      <w:pPr>
+        <w:pStyle w:val="Normal"/>
+        <w:spacing w:before="0" w:after="160"/>
+        <w:rPr/>
       </w:pPr>
       <w:r>
         <w:rPr/>
@@ -2025,6 +2148,16 @@
       <w:bCs/>
     </w:rPr>
   </w:style>
+  <w:style w:type="paragraph" w:styleId="Quotations">
+    <w:name w:val="Quotations"/>
+    <w:basedOn w:val="Normal"/>
+    <w:qFormat/>
+    <w:pPr>
+      <w:spacing w:before="0" w:after="283"/>
+      <w:ind w:left="567" w:right="567" w:hanging="0"/>
+    </w:pPr>
+    <w:rPr/>
+  </w:style>
   <w:style w:type="numbering" w:styleId="NoList" w:default="1">
     <w:name w:val="No List"/>
     <w:uiPriority w:val="99"/>

</xml_diff>